<commit_message>
update doc with architecture, front-end
</commit_message>
<xml_diff>
--- a/doc/Keresztes_Beata_SD_Project_Doc.docx
+++ b/doc/Keresztes_Beata_SD_Project_Doc.docx
@@ -151,17 +151,8 @@
           <w:rFonts w:ascii="Times New Roman" w:hAnsi="Times New Roman"/>
           <w:color w:val="366091"/>
         </w:rPr>
-        <w:t xml:space="preserve">  Student: Keresztes </w:t>
-      </w:r>
-      <w:proofErr w:type="spellStart"/>
-      <w:r>
-        <w:rPr>
-          <w:rFonts w:ascii="Times New Roman" w:hAnsi="Times New Roman"/>
-          <w:color w:val="366091"/>
-        </w:rPr>
-        <w:t>Beáta</w:t>
-      </w:r>
-      <w:proofErr w:type="spellEnd"/>
+        <w:t xml:space="preserve">  Student: Keresztes Beáta</w:t>
+      </w:r>
     </w:p>
     <w:p>
       <w:pPr>
@@ -1290,25 +1281,7 @@
           <w:szCs w:val="24"/>
         </w:rPr>
         <w:lastRenderedPageBreak/>
-        <w:t xml:space="preserve">way, so that anyone can quickly look up the details of an appointment or patient profile. It also allows the medical service providers or doctors to view and edit their work schedule, add </w:t>
-      </w:r>
-      <w:proofErr w:type="gramStart"/>
-      <w:r>
-        <w:rPr>
-          <w:rFonts w:ascii="Times New Roman" w:eastAsia="Times New Roman" w:hAnsi="Times New Roman" w:cs="Times New Roman"/>
-          <w:sz w:val="24"/>
-          <w:szCs w:val="24"/>
-        </w:rPr>
-        <w:t>breaks</w:t>
-      </w:r>
-      <w:proofErr w:type="gramEnd"/>
-      <w:r>
-        <w:rPr>
-          <w:rFonts w:ascii="Times New Roman" w:eastAsia="Times New Roman" w:hAnsi="Times New Roman" w:cs="Times New Roman"/>
-          <w:sz w:val="24"/>
-          <w:szCs w:val="24"/>
-        </w:rPr>
-        <w:t xml:space="preserve"> or view the appointments assigned to them, as well as the patient’s profile. Nevertheless, this app also provides flexibility for the users, as they can schedule appointments at any time of the day, even outside the working hours of the clinic.</w:t>
+        <w:t>way, so that anyone can quickly look up the details of an appointment or patient profile. It also allows the medical service providers or doctors to view and edit their work schedule, add breaks or view the appointments assigned to them, as well as the patient’s profile. Nevertheless, this app also provides flexibility for the users, as they can schedule appointments at any time of the day, even outside the working hours of the clinic.</w:t>
       </w:r>
     </w:p>
     <w:p>
@@ -1338,25 +1311,7 @@
           <w:sz w:val="24"/>
           <w:szCs w:val="24"/>
         </w:rPr>
-        <w:t xml:space="preserve">It can be used by the patients and medical staff of a clinic, </w:t>
-      </w:r>
-      <w:proofErr w:type="gramStart"/>
-      <w:r>
-        <w:rPr>
-          <w:rFonts w:ascii="Times New Roman" w:eastAsia="Times New Roman" w:hAnsi="Times New Roman" w:cs="Times New Roman"/>
-          <w:sz w:val="24"/>
-          <w:szCs w:val="24"/>
-        </w:rPr>
-        <w:t>in order to</w:t>
-      </w:r>
-      <w:proofErr w:type="gramEnd"/>
-      <w:r>
-        <w:rPr>
-          <w:rFonts w:ascii="Times New Roman" w:eastAsia="Times New Roman" w:hAnsi="Times New Roman" w:cs="Times New Roman"/>
-          <w:sz w:val="24"/>
-          <w:szCs w:val="24"/>
-        </w:rPr>
-        <w:t xml:space="preserve"> efficiently manage their patients’ appointments, save time and maintain an organized schedule. </w:t>
+        <w:t xml:space="preserve">It can be used by the patients and medical staff of a clinic, in order to efficiently manage their patients’ appointments, save time and maintain an organized schedule. </w:t>
       </w:r>
     </w:p>
     <w:p>
@@ -1476,16 +1431,7 @@
           <w:sz w:val="24"/>
           <w:szCs w:val="24"/>
         </w:rPr>
-        <w:t xml:space="preserve">he requested service </w:t>
-      </w:r>
-      <w:proofErr w:type="gramStart"/>
-      <w:r>
-        <w:rPr>
-          <w:rFonts w:ascii="Times New Roman" w:eastAsia="Times New Roman" w:hAnsi="Times New Roman" w:cs="Times New Roman"/>
-          <w:sz w:val="24"/>
-          <w:szCs w:val="24"/>
-        </w:rPr>
-        <w:t xml:space="preserve">and </w:t>
+        <w:t xml:space="preserve">he requested service and </w:t>
       </w:r>
       <w:r>
         <w:rPr>
@@ -1494,17 +1440,7 @@
           <w:sz w:val="24"/>
           <w:szCs w:val="24"/>
         </w:rPr>
-        <w:t xml:space="preserve"> the</w:t>
-      </w:r>
-      <w:proofErr w:type="gramEnd"/>
-      <w:r>
-        <w:rPr>
-          <w:rFonts w:ascii="Times New Roman" w:eastAsia="Times New Roman" w:hAnsi="Times New Roman" w:cs="Times New Roman"/>
-          <w:color w:val="000000"/>
-          <w:sz w:val="24"/>
-          <w:szCs w:val="24"/>
-        </w:rPr>
-        <w:t xml:space="preserve"> availability of the doctors.</w:t>
+        <w:t xml:space="preserve"> the availability of the doctors.</w:t>
       </w:r>
     </w:p>
     <w:p>
@@ -1566,27 +1502,7 @@
           <w:sz w:val="24"/>
           <w:szCs w:val="24"/>
         </w:rPr>
-        <w:t xml:space="preserve">, </w:t>
-      </w:r>
-      <w:proofErr w:type="gramStart"/>
-      <w:r>
-        <w:rPr>
-          <w:rFonts w:ascii="Times New Roman" w:eastAsia="Times New Roman" w:hAnsi="Times New Roman" w:cs="Times New Roman"/>
-          <w:color w:val="000000"/>
-          <w:sz w:val="24"/>
-          <w:szCs w:val="24"/>
-        </w:rPr>
-        <w:t>in order to</w:t>
-      </w:r>
-      <w:proofErr w:type="gramEnd"/>
-      <w:r>
-        <w:rPr>
-          <w:rFonts w:ascii="Times New Roman" w:eastAsia="Times New Roman" w:hAnsi="Times New Roman" w:cs="Times New Roman"/>
-          <w:color w:val="000000"/>
-          <w:sz w:val="24"/>
-          <w:szCs w:val="24"/>
-        </w:rPr>
-        <w:t xml:space="preserve"> indicate when they are available.</w:t>
+        <w:t>, in order to indicate when they are available.</w:t>
       </w:r>
     </w:p>
     <w:p>
@@ -1722,25 +1638,7 @@
           <w:sz w:val="24"/>
           <w:szCs w:val="24"/>
         </w:rPr>
-        <w:t xml:space="preserve">The application supports 3 types of users: Patient, </w:t>
-      </w:r>
-      <w:proofErr w:type="gramStart"/>
-      <w:r>
-        <w:rPr>
-          <w:rFonts w:ascii="Times New Roman" w:eastAsia="Times New Roman" w:hAnsi="Times New Roman" w:cs="Times New Roman"/>
-          <w:sz w:val="24"/>
-          <w:szCs w:val="24"/>
-        </w:rPr>
-        <w:t>Doctor</w:t>
-      </w:r>
-      <w:proofErr w:type="gramEnd"/>
-      <w:r>
-        <w:rPr>
-          <w:rFonts w:ascii="Times New Roman" w:eastAsia="Times New Roman" w:hAnsi="Times New Roman" w:cs="Times New Roman"/>
-          <w:sz w:val="24"/>
-          <w:szCs w:val="24"/>
-        </w:rPr>
-        <w:t xml:space="preserve"> and Receptionist, each with their own set of functionalities.</w:t>
+        <w:t>The application supports 3 types of users: Patient, Doctor and Receptionist, each with their own set of functionalities.</w:t>
       </w:r>
     </w:p>
     <w:p>
@@ -3821,27 +3719,7 @@
           <w:sz w:val="24"/>
           <w:szCs w:val="24"/>
         </w:rPr>
-        <w:t xml:space="preserve">The chosen username is already taken, in which case the registration </w:t>
-      </w:r>
-      <w:proofErr w:type="gramStart"/>
-      <w:r>
-        <w:rPr>
-          <w:rFonts w:ascii="Times New Roman" w:eastAsia="Times New Roman" w:hAnsi="Times New Roman" w:cs="Times New Roman"/>
-          <w:color w:val="000000"/>
-          <w:sz w:val="24"/>
-          <w:szCs w:val="24"/>
-        </w:rPr>
-        <w:t>fails</w:t>
-      </w:r>
-      <w:proofErr w:type="gramEnd"/>
-      <w:r>
-        <w:rPr>
-          <w:rFonts w:ascii="Times New Roman" w:eastAsia="Times New Roman" w:hAnsi="Times New Roman" w:cs="Times New Roman"/>
-          <w:color w:val="000000"/>
-          <w:sz w:val="24"/>
-          <w:szCs w:val="24"/>
-        </w:rPr>
-        <w:t xml:space="preserve"> and an error message appears notifying the user that the account could not be created, because the username is already taken.</w:t>
+        <w:t>The chosen username is already taken, in which case the registration fails and an error message appears notifying the user that the account could not be created, because the username is already taken.</w:t>
       </w:r>
     </w:p>
     <w:p>
@@ -4414,23 +4292,13 @@
           <w:szCs w:val="24"/>
         </w:rPr>
       </w:pPr>
-      <w:proofErr w:type="spellStart"/>
-      <w:r>
-        <w:rPr>
-          <w:rFonts w:ascii="Times New Roman" w:eastAsia="Times New Roman" w:hAnsi="Times New Roman" w:cs="Times New Roman"/>
-          <w:sz w:val="24"/>
-          <w:szCs w:val="24"/>
-        </w:rPr>
-        <w:t>He/She</w:t>
-      </w:r>
-      <w:proofErr w:type="spellEnd"/>
-      <w:r>
-        <w:rPr>
-          <w:rFonts w:ascii="Times New Roman" w:eastAsia="Times New Roman" w:hAnsi="Times New Roman" w:cs="Times New Roman"/>
-          <w:sz w:val="24"/>
-          <w:szCs w:val="24"/>
-        </w:rPr>
-        <w:t xml:space="preserve"> can view the appointments for each day.</w:t>
+      <w:r>
+        <w:rPr>
+          <w:rFonts w:ascii="Times New Roman" w:eastAsia="Times New Roman" w:hAnsi="Times New Roman" w:cs="Times New Roman"/>
+          <w:sz w:val="24"/>
+          <w:szCs w:val="24"/>
+        </w:rPr>
+        <w:t>He/She can view the appointments for each day.</w:t>
       </w:r>
     </w:p>
     <w:p>
@@ -4713,21 +4581,7 @@
         <w:rPr>
           <w:rFonts w:ascii="Times New Roman" w:hAnsi="Times New Roman" w:cs="Times New Roman"/>
         </w:rPr>
-        <w:t xml:space="preserve">Business logic </w:t>
-      </w:r>
-      <w:proofErr w:type="gramStart"/>
-      <w:r>
-        <w:rPr>
-          <w:rFonts w:ascii="Times New Roman" w:hAnsi="Times New Roman" w:cs="Times New Roman"/>
-        </w:rPr>
-        <w:t>layer:</w:t>
-      </w:r>
-      <w:proofErr w:type="gramEnd"/>
-      <w:r>
-        <w:rPr>
-          <w:rFonts w:ascii="Times New Roman" w:hAnsi="Times New Roman" w:cs="Times New Roman"/>
-        </w:rPr>
-        <w:t xml:space="preserve"> contains the business logic that determines the application’s core functionalities.</w:t>
+        <w:t>Business logic layer: contains the business logic that determines the application’s core functionalities.</w:t>
       </w:r>
     </w:p>
     <w:p>
@@ -4774,21 +4628,7 @@
         <w:rPr>
           <w:rFonts w:ascii="Times New Roman" w:hAnsi="Times New Roman" w:cs="Times New Roman"/>
         </w:rPr>
-        <w:t xml:space="preserve">The application fits nicely the layered model, as it contains the </w:t>
-      </w:r>
-      <w:proofErr w:type="gramStart"/>
-      <w:r>
-        <w:rPr>
-          <w:rFonts w:ascii="Times New Roman" w:hAnsi="Times New Roman" w:cs="Times New Roman"/>
-        </w:rPr>
-        <w:t>web-pages</w:t>
-      </w:r>
-      <w:proofErr w:type="gramEnd"/>
-      <w:r>
-        <w:rPr>
-          <w:rFonts w:ascii="Times New Roman" w:hAnsi="Times New Roman" w:cs="Times New Roman"/>
-        </w:rPr>
-        <w:t xml:space="preserve"> displayed for the end users in the view layer, the business logic and the core functionalities are provided by the controller and service classes in the business logic layer, while the access to the database through repository manager classes is achieved in the data access layer. Each layer representing a different package or component, containing the relevant classes.</w:t>
+        <w:t>The application fits nicely the layered model, as it contains the web-pages displayed for the end users in the view layer, the business logic and the core functionalities are provided by the controller and service classes in the business logic layer, while the access to the database through repository manager classes is achieved in the data access layer. Each layer representing a different package or component, containing the relevant classes.</w:t>
       </w:r>
     </w:p>
     <w:p>
@@ -4802,21 +4642,7 @@
         <w:rPr>
           <w:rFonts w:ascii="Times New Roman" w:hAnsi="Times New Roman" w:cs="Times New Roman"/>
         </w:rPr>
-        <w:t xml:space="preserve">The application’s relevant data is stored in a </w:t>
-      </w:r>
-      <w:proofErr w:type="spellStart"/>
-      <w:r>
-        <w:rPr>
-          <w:rFonts w:ascii="Times New Roman" w:hAnsi="Times New Roman" w:cs="Times New Roman"/>
-        </w:rPr>
-        <w:t>MySql</w:t>
-      </w:r>
-      <w:proofErr w:type="spellEnd"/>
-      <w:r>
-        <w:rPr>
-          <w:rFonts w:ascii="Times New Roman" w:hAnsi="Times New Roman" w:cs="Times New Roman"/>
-        </w:rPr>
-        <w:t xml:space="preserve"> database, and the communication between the database server and the application is achieved through the Spring Data JPA, which provides Repository classes for accessing and managing data in the Data access layer.</w:t>
+        <w:t>The application’s relevant data is stored in a MySql database, and the communication between the database server and the application is achieved through the Spring Data JPA, which provides Repository classes for accessing and managing data in the Data access layer.</w:t>
       </w:r>
     </w:p>
     <w:p>
@@ -4903,23 +4729,7 @@
           <w:rFonts w:ascii="Times New Roman" w:eastAsia="Times New Roman" w:hAnsi="Times New Roman" w:cs="Times New Roman"/>
           <w:iCs/>
         </w:rPr>
-        <w:t xml:space="preserve">View: present the user interface based on </w:t>
-      </w:r>
-      <w:proofErr w:type="spellStart"/>
-      <w:r>
-        <w:rPr>
-          <w:rFonts w:ascii="Times New Roman" w:eastAsia="Times New Roman" w:hAnsi="Times New Roman" w:cs="Times New Roman"/>
-          <w:iCs/>
-        </w:rPr>
-        <w:t>Thymeleaf</w:t>
-      </w:r>
-      <w:proofErr w:type="spellEnd"/>
-      <w:r>
-        <w:rPr>
-          <w:rFonts w:ascii="Times New Roman" w:eastAsia="Times New Roman" w:hAnsi="Times New Roman" w:cs="Times New Roman"/>
-          <w:iCs/>
-        </w:rPr>
-        <w:t xml:space="preserve"> templates</w:t>
+        <w:t>View: present the user interface based on Thymeleaf templates</w:t>
       </w:r>
     </w:p>
     <w:p>
@@ -5321,85 +5131,7 @@
           <w:sz w:val="20"/>
           <w:szCs w:val="20"/>
         </w:rPr>
-        <w:t xml:space="preserve">&lt; Se </w:t>
-      </w:r>
-      <w:proofErr w:type="spellStart"/>
-      <w:r>
-        <w:rPr>
-          <w:rFonts w:ascii="Times New Roman" w:eastAsia="Times New Roman" w:hAnsi="Times New Roman" w:cs="Times New Roman"/>
-          <w:i/>
-          <w:color w:val="FF0000"/>
-          <w:sz w:val="20"/>
-          <w:szCs w:val="20"/>
-        </w:rPr>
-        <w:t>va</w:t>
-      </w:r>
-      <w:proofErr w:type="spellEnd"/>
-      <w:r>
-        <w:rPr>
-          <w:rFonts w:ascii="Times New Roman" w:eastAsia="Times New Roman" w:hAnsi="Times New Roman" w:cs="Times New Roman"/>
-          <w:i/>
-          <w:color w:val="FF0000"/>
-          <w:sz w:val="20"/>
-          <w:szCs w:val="20"/>
-        </w:rPr>
-        <w:t xml:space="preserve"> </w:t>
-      </w:r>
-      <w:proofErr w:type="spellStart"/>
-      <w:r>
-        <w:rPr>
-          <w:rFonts w:ascii="Times New Roman" w:eastAsia="Times New Roman" w:hAnsi="Times New Roman" w:cs="Times New Roman"/>
-          <w:i/>
-          <w:color w:val="FF0000"/>
-          <w:sz w:val="20"/>
-          <w:szCs w:val="20"/>
-        </w:rPr>
-        <w:t>scrie</w:t>
-      </w:r>
-      <w:proofErr w:type="spellEnd"/>
-      <w:r>
-        <w:rPr>
-          <w:rFonts w:ascii="Times New Roman" w:eastAsia="Times New Roman" w:hAnsi="Times New Roman" w:cs="Times New Roman"/>
-          <w:i/>
-          <w:color w:val="FF0000"/>
-          <w:sz w:val="20"/>
-          <w:szCs w:val="20"/>
-        </w:rPr>
-        <w:t xml:space="preserve"> o mica </w:t>
-      </w:r>
-      <w:proofErr w:type="spellStart"/>
-      <w:proofErr w:type="gramStart"/>
-      <w:r>
-        <w:rPr>
-          <w:rFonts w:ascii="Times New Roman" w:eastAsia="Times New Roman" w:hAnsi="Times New Roman" w:cs="Times New Roman"/>
-          <w:i/>
-          <w:color w:val="FF0000"/>
-          <w:sz w:val="20"/>
-          <w:szCs w:val="20"/>
-        </w:rPr>
-        <w:t>introducere</w:t>
-      </w:r>
-      <w:proofErr w:type="spellEnd"/>
-      <w:r>
-        <w:rPr>
-          <w:rFonts w:ascii="Times New Roman" w:eastAsia="Times New Roman" w:hAnsi="Times New Roman" w:cs="Times New Roman"/>
-          <w:i/>
-          <w:color w:val="FF0000"/>
-          <w:sz w:val="20"/>
-          <w:szCs w:val="20"/>
-        </w:rPr>
-        <w:t>./</w:t>
-      </w:r>
-      <w:proofErr w:type="gramEnd"/>
-      <w:r>
-        <w:rPr>
-          <w:rFonts w:ascii="Times New Roman" w:eastAsia="Times New Roman" w:hAnsi="Times New Roman" w:cs="Times New Roman"/>
-          <w:i/>
-          <w:color w:val="FF0000"/>
-          <w:sz w:val="20"/>
-          <w:szCs w:val="20"/>
-        </w:rPr>
-        <w:t xml:space="preserve">&gt; </w:t>
+        <w:t xml:space="preserve">&lt; Se va scrie o mica introducere./&gt; </w:t>
       </w:r>
     </w:p>
     <w:p>
@@ -5490,21 +5222,7 @@
         <w:rPr>
           <w:rFonts w:ascii="Times New Roman" w:hAnsi="Times New Roman" w:cs="Times New Roman"/>
         </w:rPr>
-        <w:t xml:space="preserve"> by using the </w:t>
-      </w:r>
-      <w:proofErr w:type="spellStart"/>
-      <w:r>
-        <w:rPr>
-          <w:rFonts w:ascii="Times New Roman" w:hAnsi="Times New Roman" w:cs="Times New Roman"/>
-        </w:rPr>
-        <w:t>PasswordEncoder</w:t>
-      </w:r>
-      <w:proofErr w:type="spellEnd"/>
-      <w:r>
-        <w:rPr>
-          <w:rFonts w:ascii="Times New Roman" w:hAnsi="Times New Roman" w:cs="Times New Roman"/>
-        </w:rPr>
-        <w:t xml:space="preserve"> of Spring Security.</w:t>
+        <w:t xml:space="preserve"> by using the PasswordEncoder of Spring Security.</w:t>
       </w:r>
     </w:p>
     <w:p>
@@ -5562,21 +5280,7 @@
         <w:rPr>
           <w:rFonts w:ascii="Times New Roman" w:hAnsi="Times New Roman" w:cs="Times New Roman"/>
         </w:rPr>
-        <w:t xml:space="preserve">filling the database with more data, registering </w:t>
-      </w:r>
-      <w:proofErr w:type="gramStart"/>
-      <w:r>
-        <w:rPr>
-          <w:rFonts w:ascii="Times New Roman" w:hAnsi="Times New Roman" w:cs="Times New Roman"/>
-        </w:rPr>
-        <w:t>a large number of</w:t>
-      </w:r>
-      <w:proofErr w:type="gramEnd"/>
-      <w:r>
-        <w:rPr>
-          <w:rFonts w:ascii="Times New Roman" w:hAnsi="Times New Roman" w:cs="Times New Roman"/>
-        </w:rPr>
-        <w:t xml:space="preserve"> patients, storing a large number of appointments</w:t>
+        <w:t>filling the database with more data, registering a large number of patients, storing a large number of appointments</w:t>
       </w:r>
       <w:r>
         <w:rPr>
@@ -5815,45 +5519,55 @@
         <w:rPr>
           <w:rFonts w:ascii="Times New Roman" w:hAnsi="Times New Roman" w:cs="Times New Roman"/>
         </w:rPr>
-        <w:t xml:space="preserve">For storing the application’s </w:t>
-      </w:r>
-      <w:proofErr w:type="gramStart"/>
-      <w:r>
-        <w:rPr>
-          <w:rFonts w:ascii="Times New Roman" w:hAnsi="Times New Roman" w:cs="Times New Roman"/>
-        </w:rPr>
-        <w:t>data</w:t>
-      </w:r>
-      <w:proofErr w:type="gramEnd"/>
-      <w:r>
-        <w:rPr>
-          <w:rFonts w:ascii="Times New Roman" w:hAnsi="Times New Roman" w:cs="Times New Roman"/>
-        </w:rPr>
-        <w:t xml:space="preserve"> the </w:t>
-      </w:r>
-      <w:proofErr w:type="spellStart"/>
+        <w:t xml:space="preserve">For storing the application’s data the </w:t>
+      </w:r>
       <w:r>
         <w:rPr>
           <w:rFonts w:ascii="Times New Roman" w:hAnsi="Times New Roman" w:cs="Times New Roman"/>
           <w:b/>
           <w:bCs/>
         </w:rPr>
-        <w:t>MySql</w:t>
-      </w:r>
-      <w:proofErr w:type="spellEnd"/>
+        <w:t>MySql database server</w:t>
+      </w:r>
+      <w:r>
+        <w:rPr>
+          <w:rFonts w:ascii="Times New Roman" w:hAnsi="Times New Roman" w:cs="Times New Roman"/>
+        </w:rPr>
+        <w:t xml:space="preserve"> is used. It allows to create relational databases, entities and specify the relationship between them, the type of associations. The communication with the database from within the application’s logic is achieved through the </w:t>
+      </w:r>
       <w:r>
         <w:rPr>
           <w:rFonts w:ascii="Times New Roman" w:hAnsi="Times New Roman" w:cs="Times New Roman"/>
           <w:b/>
           <w:bCs/>
         </w:rPr>
-        <w:t xml:space="preserve"> database server</w:t>
-      </w:r>
-      <w:r>
-        <w:rPr>
-          <w:rFonts w:ascii="Times New Roman" w:hAnsi="Times New Roman" w:cs="Times New Roman"/>
-        </w:rPr>
-        <w:t xml:space="preserve"> is used. It allows to create relational databases, entities and specify the relationship between them, the type of associations. The communication with the database from within the application’s logic is achieved through the </w:t>
+        <w:t>JPA</w:t>
+      </w:r>
+      <w:r>
+        <w:rPr>
+          <w:rFonts w:ascii="Times New Roman" w:hAnsi="Times New Roman" w:cs="Times New Roman"/>
+        </w:rPr>
+        <w:t xml:space="preserve"> based repositories</w:t>
+      </w:r>
+      <w:r>
+        <w:rPr>
+          <w:rFonts w:ascii="Times New Roman" w:hAnsi="Times New Roman" w:cs="Times New Roman"/>
+        </w:rPr>
+        <w:t>, in the data access layer.</w:t>
+      </w:r>
+    </w:p>
+    <w:p>
+      <w:pPr>
+        <w:jc w:val="both"/>
+        <w:rPr>
+          <w:rFonts w:ascii="Times New Roman" w:hAnsi="Times New Roman" w:cs="Times New Roman"/>
+        </w:rPr>
+      </w:pPr>
+      <w:r>
+        <w:rPr>
+          <w:rFonts w:ascii="Times New Roman" w:hAnsi="Times New Roman" w:cs="Times New Roman"/>
+        </w:rPr>
+        <w:t xml:space="preserve">The front end is developed using </w:t>
       </w:r>
       <w:r>
         <w:rPr>
@@ -5861,19 +5575,25 @@
           <w:b/>
           <w:bCs/>
         </w:rPr>
-        <w:t>JPA</w:t>
-      </w:r>
-      <w:r>
-        <w:rPr>
-          <w:rFonts w:ascii="Times New Roman" w:hAnsi="Times New Roman" w:cs="Times New Roman"/>
-        </w:rPr>
-        <w:t xml:space="preserve"> based repositories</w:t>
-      </w:r>
-      <w:r>
-        <w:rPr>
-          <w:rFonts w:ascii="Times New Roman" w:hAnsi="Times New Roman" w:cs="Times New Roman"/>
-        </w:rPr>
-        <w:t>, in the data access layer.</w:t>
+        <w:t>React</w:t>
+      </w:r>
+      <w:r>
+        <w:rPr>
+          <w:rFonts w:ascii="Times New Roman" w:hAnsi="Times New Roman" w:cs="Times New Roman"/>
+        </w:rPr>
+        <w:t xml:space="preserve"> </w:t>
+      </w:r>
+      <w:r>
+        <w:rPr>
+          <w:rFonts w:ascii="Times New Roman" w:hAnsi="Times New Roman" w:cs="Times New Roman"/>
+        </w:rPr>
+        <w:t>and HTML5.</w:t>
+      </w:r>
+      <w:r>
+        <w:rPr>
+          <w:rFonts w:ascii="Times New Roman" w:hAnsi="Times New Roman" w:cs="Times New Roman"/>
+        </w:rPr>
+        <w:t xml:space="preserve"> </w:t>
       </w:r>
     </w:p>
     <w:p>
@@ -5887,89 +5607,7 @@
         <w:rPr>
           <w:rFonts w:ascii="Times New Roman" w:hAnsi="Times New Roman" w:cs="Times New Roman"/>
         </w:rPr>
-        <w:t xml:space="preserve">The front end is developed using Angular JS and HTML5. </w:t>
-      </w:r>
-      <w:r>
-        <w:rPr>
-          <w:rFonts w:ascii="Times New Roman" w:hAnsi="Times New Roman" w:cs="Times New Roman"/>
-        </w:rPr>
-        <w:t xml:space="preserve">The </w:t>
-      </w:r>
-      <w:proofErr w:type="spellStart"/>
-      <w:r>
-        <w:rPr>
-          <w:rFonts w:ascii="Times New Roman" w:hAnsi="Times New Roman" w:cs="Times New Roman"/>
-          <w:b/>
-          <w:bCs/>
-        </w:rPr>
-        <w:t>Th</w:t>
-      </w:r>
-      <w:r>
-        <w:rPr>
-          <w:rFonts w:ascii="Times New Roman" w:hAnsi="Times New Roman" w:cs="Times New Roman"/>
-          <w:b/>
-          <w:bCs/>
-        </w:rPr>
-        <w:t>ymeleaf</w:t>
-      </w:r>
-      <w:proofErr w:type="spellEnd"/>
-      <w:r>
-        <w:rPr>
-          <w:rFonts w:ascii="Times New Roman" w:hAnsi="Times New Roman" w:cs="Times New Roman"/>
-        </w:rPr>
-        <w:t xml:space="preserve"> template engine</w:t>
-      </w:r>
-      <w:r>
-        <w:rPr>
-          <w:rFonts w:ascii="Times New Roman" w:hAnsi="Times New Roman" w:cs="Times New Roman"/>
-        </w:rPr>
-        <w:t xml:space="preserve"> </w:t>
-      </w:r>
-      <w:r>
-        <w:rPr>
-          <w:rFonts w:ascii="Times New Roman" w:hAnsi="Times New Roman" w:cs="Times New Roman"/>
-        </w:rPr>
-        <w:t xml:space="preserve">is used to build web pages from given prototypes, it also allows plugging in custom functionality. Using predefined </w:t>
-      </w:r>
-      <w:r>
-        <w:rPr>
-          <w:rFonts w:ascii="Times New Roman" w:hAnsi="Times New Roman" w:cs="Times New Roman"/>
-        </w:rPr>
         <w:lastRenderedPageBreak/>
-        <w:t xml:space="preserve">components </w:t>
-      </w:r>
-      <w:r>
-        <w:rPr>
-          <w:rFonts w:ascii="Times New Roman" w:hAnsi="Times New Roman" w:cs="Times New Roman"/>
-        </w:rPr>
-        <w:t xml:space="preserve">from the </w:t>
-      </w:r>
-      <w:proofErr w:type="spellStart"/>
-      <w:r>
-        <w:rPr>
-          <w:rFonts w:ascii="Times New Roman" w:hAnsi="Times New Roman" w:cs="Times New Roman"/>
-        </w:rPr>
-        <w:t>Thymeleaf</w:t>
-      </w:r>
-      <w:proofErr w:type="spellEnd"/>
-      <w:r>
-        <w:rPr>
-          <w:rFonts w:ascii="Times New Roman" w:hAnsi="Times New Roman" w:cs="Times New Roman"/>
-        </w:rPr>
-        <w:t xml:space="preserve"> library, it provides an easier way to build webpages, including forms for filling it out with relevant data and link it directly to the underlying data in the model. </w:t>
-      </w:r>
-    </w:p>
-    <w:p>
-      <w:pPr>
-        <w:jc w:val="both"/>
-        <w:rPr>
-          <w:rFonts w:ascii="Times New Roman" w:hAnsi="Times New Roman" w:cs="Times New Roman"/>
-        </w:rPr>
-      </w:pPr>
-      <w:r>
-        <w:rPr>
-          <w:rFonts w:ascii="Times New Roman" w:hAnsi="Times New Roman" w:cs="Times New Roman"/>
-        </w:rPr>
         <w:t xml:space="preserve">Spring Boot automatically starts up an embedded </w:t>
       </w:r>
       <w:r>
@@ -6153,85 +5791,7 @@
           <w:sz w:val="20"/>
           <w:szCs w:val="20"/>
         </w:rPr>
-        <w:t xml:space="preserve">&lt; Se </w:t>
-      </w:r>
-      <w:proofErr w:type="spellStart"/>
-      <w:r>
-        <w:rPr>
-          <w:rFonts w:ascii="Times New Roman" w:eastAsia="Times New Roman" w:hAnsi="Times New Roman" w:cs="Times New Roman"/>
-          <w:i/>
-          <w:color w:val="FF0000"/>
-          <w:sz w:val="20"/>
-          <w:szCs w:val="20"/>
-        </w:rPr>
-        <w:t>va</w:t>
-      </w:r>
-      <w:proofErr w:type="spellEnd"/>
-      <w:r>
-        <w:rPr>
-          <w:rFonts w:ascii="Times New Roman" w:eastAsia="Times New Roman" w:hAnsi="Times New Roman" w:cs="Times New Roman"/>
-          <w:i/>
-          <w:color w:val="FF0000"/>
-          <w:sz w:val="20"/>
-          <w:szCs w:val="20"/>
-        </w:rPr>
-        <w:t xml:space="preserve"> </w:t>
-      </w:r>
-      <w:proofErr w:type="spellStart"/>
-      <w:r>
-        <w:rPr>
-          <w:rFonts w:ascii="Times New Roman" w:eastAsia="Times New Roman" w:hAnsi="Times New Roman" w:cs="Times New Roman"/>
-          <w:i/>
-          <w:color w:val="FF0000"/>
-          <w:sz w:val="20"/>
-          <w:szCs w:val="20"/>
-        </w:rPr>
-        <w:t>discuta</w:t>
-      </w:r>
-      <w:proofErr w:type="spellEnd"/>
-      <w:r>
-        <w:rPr>
-          <w:rFonts w:ascii="Times New Roman" w:eastAsia="Times New Roman" w:hAnsi="Times New Roman" w:cs="Times New Roman"/>
-          <w:i/>
-          <w:color w:val="FF0000"/>
-          <w:sz w:val="20"/>
-          <w:szCs w:val="20"/>
-        </w:rPr>
-        <w:t xml:space="preserve"> la </w:t>
-      </w:r>
-      <w:proofErr w:type="spellStart"/>
-      <w:proofErr w:type="gramStart"/>
-      <w:r>
-        <w:rPr>
-          <w:rFonts w:ascii="Times New Roman" w:eastAsia="Times New Roman" w:hAnsi="Times New Roman" w:cs="Times New Roman"/>
-          <w:i/>
-          <w:color w:val="FF0000"/>
-          <w:sz w:val="20"/>
-          <w:szCs w:val="20"/>
-        </w:rPr>
-        <w:t>laborator</w:t>
-      </w:r>
-      <w:proofErr w:type="spellEnd"/>
-      <w:r>
-        <w:rPr>
-          <w:rFonts w:ascii="Times New Roman" w:eastAsia="Times New Roman" w:hAnsi="Times New Roman" w:cs="Times New Roman"/>
-          <w:i/>
-          <w:color w:val="FF0000"/>
-          <w:sz w:val="20"/>
-          <w:szCs w:val="20"/>
-        </w:rPr>
-        <w:t>./</w:t>
-      </w:r>
-      <w:proofErr w:type="gramEnd"/>
-      <w:r>
-        <w:rPr>
-          <w:rFonts w:ascii="Times New Roman" w:eastAsia="Times New Roman" w:hAnsi="Times New Roman" w:cs="Times New Roman"/>
-          <w:i/>
-          <w:color w:val="FF0000"/>
-          <w:sz w:val="20"/>
-          <w:szCs w:val="20"/>
-        </w:rPr>
-        <w:t xml:space="preserve">&gt; </w:t>
+        <w:t xml:space="preserve">&lt; Se va discuta la laborator./&gt; </w:t>
       </w:r>
     </w:p>
     <w:p/>

</xml_diff>

<commit_message>
updated documentation: added diagrams
</commit_message>
<xml_diff>
--- a/doc/Keresztes_Beata_SD_Project_Doc.docx
+++ b/doc/Keresztes_Beata_SD_Project_Doc.docx
@@ -5045,62 +5045,69 @@
       <w:bookmarkStart w:id="7" w:name="_heading=h.1t3h5sf" w:colFirst="0" w:colLast="0"/>
       <w:bookmarkEnd w:id="7"/>
       <w:r>
+        <w:lastRenderedPageBreak/>
         <w:t>3.2 Package diagram</w:t>
       </w:r>
     </w:p>
-    <w:p/>
-    <w:p>
-      <w:pPr>
-        <w:ind w:firstLine="720"/>
-        <w:rPr>
-          <w:rFonts w:ascii="Times New Roman" w:eastAsia="Times New Roman" w:hAnsi="Times New Roman" w:cs="Times New Roman"/>
-          <w:i/>
-          <w:color w:val="FF0000"/>
-          <w:sz w:val="20"/>
-          <w:szCs w:val="20"/>
-        </w:rPr>
-      </w:pPr>
-      <w:r>
-        <w:rPr>
-          <w:rFonts w:ascii="Times New Roman" w:eastAsia="Times New Roman" w:hAnsi="Times New Roman" w:cs="Times New Roman"/>
-          <w:i/>
-          <w:color w:val="FF0000"/>
-          <w:sz w:val="20"/>
-          <w:szCs w:val="20"/>
-        </w:rPr>
-        <w:t xml:space="preserve">&lt; (Package Diagram)/&gt; </w:t>
-      </w:r>
-    </w:p>
-    <w:p>
-      <w:pPr>
-        <w:ind w:firstLine="720"/>
-        <w:rPr>
-          <w:rFonts w:ascii="Times New Roman" w:eastAsia="Times New Roman" w:hAnsi="Times New Roman" w:cs="Times New Roman"/>
-          <w:i/>
-          <w:color w:val="FF0000"/>
-          <w:sz w:val="20"/>
-          <w:szCs w:val="20"/>
-        </w:rPr>
-      </w:pPr>
-    </w:p>
-    <w:p>
-      <w:pPr>
-        <w:ind w:firstLine="720"/>
-        <w:rPr>
-          <w:rFonts w:ascii="Times New Roman" w:eastAsia="Times New Roman" w:hAnsi="Times New Roman" w:cs="Times New Roman"/>
-          <w:i/>
-          <w:color w:val="FF0000"/>
-          <w:sz w:val="20"/>
-          <w:szCs w:val="20"/>
-        </w:rPr>
-      </w:pPr>
-    </w:p>
-    <w:p>
-      <w:pPr>
-        <w:rPr>
-          <w:rFonts w:ascii="Times New Roman" w:eastAsia="Times New Roman" w:hAnsi="Times New Roman" w:cs="Times New Roman"/>
-        </w:rPr>
-      </w:pPr>
+    <w:p>
+      <w:pPr>
+        <w:rPr>
+          <w:rFonts w:ascii="Times New Roman" w:eastAsia="Times New Roman" w:hAnsi="Times New Roman" w:cs="Times New Roman"/>
+        </w:rPr>
+      </w:pPr>
+      <w:r>
+        <w:rPr>
+          <w:noProof/>
+        </w:rPr>
+        <w:drawing>
+          <wp:inline distT="0" distB="0" distL="0" distR="0" wp14:anchorId="0C5E09CE" wp14:editId="473CE153">
+            <wp:extent cx="5943600" cy="2805430"/>
+            <wp:effectExtent l="0" t="0" r="0" b="0"/>
+            <wp:docPr id="17" name="Picture 17" descr="Diagram&#10;&#10;Description automatically generated"/>
+            <wp:cNvGraphicFramePr>
+              <a:graphicFrameLocks xmlns:a="http://schemas.openxmlformats.org/drawingml/2006/main" noChangeAspect="1"/>
+            </wp:cNvGraphicFramePr>
+            <a:graphic xmlns:a="http://schemas.openxmlformats.org/drawingml/2006/main">
+              <a:graphicData uri="http://schemas.openxmlformats.org/drawingml/2006/picture">
+                <pic:pic xmlns:pic="http://schemas.openxmlformats.org/drawingml/2006/picture">
+                  <pic:nvPicPr>
+                    <pic:cNvPr id="17" name="Picture 17" descr="Diagram&#10;&#10;Description automatically generated"/>
+                    <pic:cNvPicPr>
+                      <a:picLocks noChangeAspect="1" noChangeArrowheads="1"/>
+                    </pic:cNvPicPr>
+                  </pic:nvPicPr>
+                  <pic:blipFill>
+                    <a:blip r:embed="rId11">
+                      <a:extLst>
+                        <a:ext uri="{28A0092B-C50C-407E-A947-70E740481C1C}">
+                          <a14:useLocalDpi xmlns:a14="http://schemas.microsoft.com/office/drawing/2010/main" val="0"/>
+                        </a:ext>
+                      </a:extLst>
+                    </a:blip>
+                    <a:srcRect/>
+                    <a:stretch>
+                      <a:fillRect/>
+                    </a:stretch>
+                  </pic:blipFill>
+                  <pic:spPr bwMode="auto">
+                    <a:xfrm>
+                      <a:off x="0" y="0"/>
+                      <a:ext cx="5943600" cy="2805430"/>
+                    </a:xfrm>
+                    <a:prstGeom prst="rect">
+                      <a:avLst/>
+                    </a:prstGeom>
+                    <a:noFill/>
+                    <a:ln>
+                      <a:noFill/>
+                    </a:ln>
+                  </pic:spPr>
+                </pic:pic>
+              </a:graphicData>
+            </a:graphic>
+          </wp:inline>
+        </w:drawing>
+      </w:r>
     </w:p>
     <w:p>
       <w:pPr>
@@ -5112,49 +5119,257 @@
         <w:t>3.3 Class diagram</w:t>
       </w:r>
     </w:p>
-    <w:p/>
-    <w:p>
-      <w:pPr>
-        <w:ind w:firstLine="720"/>
-        <w:rPr>
-          <w:rFonts w:ascii="Times New Roman" w:eastAsia="Times New Roman" w:hAnsi="Times New Roman" w:cs="Times New Roman"/>
-          <w:i/>
-          <w:color w:val="FF0000"/>
-          <w:sz w:val="20"/>
-          <w:szCs w:val="20"/>
-        </w:rPr>
-      </w:pPr>
-      <w:r>
-        <w:rPr>
-          <w:rFonts w:ascii="Times New Roman" w:eastAsia="Times New Roman" w:hAnsi="Times New Roman" w:cs="Times New Roman"/>
-          <w:i/>
-          <w:color w:val="FF0000"/>
-          <w:sz w:val="20"/>
-          <w:szCs w:val="20"/>
-        </w:rPr>
-        <w:t xml:space="preserve">&lt; (Class Diagram)/&gt; </w:t>
-      </w:r>
-    </w:p>
-    <w:p>
-      <w:pPr>
-        <w:rPr>
-          <w:rFonts w:ascii="Times New Roman" w:eastAsia="Times New Roman" w:hAnsi="Times New Roman" w:cs="Times New Roman"/>
-        </w:rPr>
-      </w:pPr>
-    </w:p>
-    <w:p>
-      <w:pPr>
-        <w:rPr>
-          <w:rFonts w:ascii="Times New Roman" w:eastAsia="Times New Roman" w:hAnsi="Times New Roman" w:cs="Times New Roman"/>
-        </w:rPr>
-      </w:pPr>
-    </w:p>
-    <w:p>
-      <w:pPr>
-        <w:rPr>
-          <w:rFonts w:ascii="Times New Roman" w:eastAsia="Times New Roman" w:hAnsi="Times New Roman" w:cs="Times New Roman"/>
-        </w:rPr>
-      </w:pPr>
+    <w:p>
+      <w:pPr>
+        <w:rPr>
+          <w:rFonts w:ascii="Times New Roman" w:eastAsia="Times New Roman" w:hAnsi="Times New Roman" w:cs="Times New Roman"/>
+        </w:rPr>
+      </w:pPr>
+      <w:r>
+        <w:rPr>
+          <w:rFonts w:ascii="Times New Roman" w:hAnsi="Times New Roman" w:cs="Times New Roman"/>
+        </w:rPr>
+        <w:t>Model package contains the entities which define the domain model, their class diagrams is the following:</w:t>
+      </w:r>
+    </w:p>
+    <w:p>
+      <w:pPr>
+        <w:rPr>
+          <w:rFonts w:ascii="Times New Roman" w:eastAsia="Times New Roman" w:hAnsi="Times New Roman" w:cs="Times New Roman"/>
+        </w:rPr>
+      </w:pPr>
+      <w:r>
+        <w:rPr>
+          <w:noProof/>
+        </w:rPr>
+        <w:lastRenderedPageBreak/>
+        <w:drawing>
+          <wp:inline distT="0" distB="0" distL="0" distR="0" wp14:anchorId="149682BB" wp14:editId="2DA56778">
+            <wp:extent cx="5943600" cy="6025515"/>
+            <wp:effectExtent l="0" t="0" r="0" b="0"/>
+            <wp:docPr id="18" name="Picture 18" descr="Diagram&#10;&#10;Description automatically generated"/>
+            <wp:cNvGraphicFramePr>
+              <a:graphicFrameLocks xmlns:a="http://schemas.openxmlformats.org/drawingml/2006/main" noChangeAspect="1"/>
+            </wp:cNvGraphicFramePr>
+            <a:graphic xmlns:a="http://schemas.openxmlformats.org/drawingml/2006/main">
+              <a:graphicData uri="http://schemas.openxmlformats.org/drawingml/2006/picture">
+                <pic:pic xmlns:pic="http://schemas.openxmlformats.org/drawingml/2006/picture">
+                  <pic:nvPicPr>
+                    <pic:cNvPr id="18" name="Picture 18" descr="Diagram&#10;&#10;Description automatically generated"/>
+                    <pic:cNvPicPr>
+                      <a:picLocks noChangeAspect="1" noChangeArrowheads="1"/>
+                    </pic:cNvPicPr>
+                  </pic:nvPicPr>
+                  <pic:blipFill>
+                    <a:blip r:embed="rId12" cstate="print">
+                      <a:extLst>
+                        <a:ext uri="{28A0092B-C50C-407E-A947-70E740481C1C}">
+                          <a14:useLocalDpi xmlns:a14="http://schemas.microsoft.com/office/drawing/2010/main" val="0"/>
+                        </a:ext>
+                      </a:extLst>
+                    </a:blip>
+                    <a:srcRect/>
+                    <a:stretch>
+                      <a:fillRect/>
+                    </a:stretch>
+                  </pic:blipFill>
+                  <pic:spPr bwMode="auto">
+                    <a:xfrm>
+                      <a:off x="0" y="0"/>
+                      <a:ext cx="5943600" cy="6025515"/>
+                    </a:xfrm>
+                    <a:prstGeom prst="rect">
+                      <a:avLst/>
+                    </a:prstGeom>
+                    <a:noFill/>
+                    <a:ln>
+                      <a:noFill/>
+                    </a:ln>
+                  </pic:spPr>
+                </pic:pic>
+              </a:graphicData>
+            </a:graphic>
+          </wp:inline>
+        </w:drawing>
+      </w:r>
+    </w:p>
+    <w:p>
+      <w:pPr>
+        <w:rPr>
+          <w:rFonts w:ascii="Times New Roman" w:eastAsia="Times New Roman" w:hAnsi="Times New Roman" w:cs="Times New Roman"/>
+        </w:rPr>
+      </w:pPr>
+      <w:r>
+        <w:rPr>
+          <w:noProof/>
+        </w:rPr>
+        <w:lastRenderedPageBreak/>
+        <w:drawing>
+          <wp:inline distT="0" distB="0" distL="0" distR="0" wp14:anchorId="3695BFF8" wp14:editId="35AFC153">
+            <wp:extent cx="5943600" cy="3743325"/>
+            <wp:effectExtent l="0" t="0" r="0" b="9525"/>
+            <wp:docPr id="22" name="Picture 22" descr="Diagram&#10;&#10;Description automatically generated"/>
+            <wp:cNvGraphicFramePr>
+              <a:graphicFrameLocks xmlns:a="http://schemas.openxmlformats.org/drawingml/2006/main" noChangeAspect="1"/>
+            </wp:cNvGraphicFramePr>
+            <a:graphic xmlns:a="http://schemas.openxmlformats.org/drawingml/2006/main">
+              <a:graphicData uri="http://schemas.openxmlformats.org/drawingml/2006/picture">
+                <pic:pic xmlns:pic="http://schemas.openxmlformats.org/drawingml/2006/picture">
+                  <pic:nvPicPr>
+                    <pic:cNvPr id="22" name="Picture 22" descr="Diagram&#10;&#10;Description automatically generated"/>
+                    <pic:cNvPicPr>
+                      <a:picLocks noChangeAspect="1" noChangeArrowheads="1"/>
+                    </pic:cNvPicPr>
+                  </pic:nvPicPr>
+                  <pic:blipFill>
+                    <a:blip r:embed="rId13" cstate="print">
+                      <a:extLst>
+                        <a:ext uri="{28A0092B-C50C-407E-A947-70E740481C1C}">
+                          <a14:useLocalDpi xmlns:a14="http://schemas.microsoft.com/office/drawing/2010/main" val="0"/>
+                        </a:ext>
+                      </a:extLst>
+                    </a:blip>
+                    <a:srcRect/>
+                    <a:stretch>
+                      <a:fillRect/>
+                    </a:stretch>
+                  </pic:blipFill>
+                  <pic:spPr bwMode="auto">
+                    <a:xfrm>
+                      <a:off x="0" y="0"/>
+                      <a:ext cx="5943600" cy="3743325"/>
+                    </a:xfrm>
+                    <a:prstGeom prst="rect">
+                      <a:avLst/>
+                    </a:prstGeom>
+                    <a:noFill/>
+                    <a:ln>
+                      <a:noFill/>
+                    </a:ln>
+                  </pic:spPr>
+                </pic:pic>
+              </a:graphicData>
+            </a:graphic>
+          </wp:inline>
+        </w:drawing>
+      </w:r>
+    </w:p>
+    <w:p>
+      <w:pPr>
+        <w:jc w:val="both"/>
+        <w:rPr>
+          <w:rFonts w:ascii="Times New Roman" w:eastAsia="Times New Roman" w:hAnsi="Times New Roman" w:cs="Times New Roman"/>
+        </w:rPr>
+      </w:pPr>
+      <w:r>
+        <w:rPr>
+          <w:rFonts w:ascii="Times New Roman" w:eastAsia="Times New Roman" w:hAnsi="Times New Roman" w:cs="Times New Roman"/>
+        </w:rPr>
+        <w:t xml:space="preserve">Package users which </w:t>
+      </w:r>
+      <w:proofErr w:type="gramStart"/>
+      <w:r>
+        <w:rPr>
+          <w:rFonts w:ascii="Times New Roman" w:eastAsia="Times New Roman" w:hAnsi="Times New Roman" w:cs="Times New Roman"/>
+        </w:rPr>
+        <w:t>contains</w:t>
+      </w:r>
+      <w:proofErr w:type="gramEnd"/>
+      <w:r>
+        <w:rPr>
+          <w:rFonts w:ascii="Times New Roman" w:eastAsia="Times New Roman" w:hAnsi="Times New Roman" w:cs="Times New Roman"/>
+        </w:rPr>
+        <w:t xml:space="preserve"> the 3 types of users and the related data grouped into different entities (profiles), having the common features/attributes included in a common superclass, </w:t>
+      </w:r>
+      <w:proofErr w:type="spellStart"/>
+      <w:r>
+        <w:rPr>
+          <w:rFonts w:ascii="Times New Roman" w:eastAsia="Times New Roman" w:hAnsi="Times New Roman" w:cs="Times New Roman"/>
+        </w:rPr>
+        <w:t>UserProfile</w:t>
+      </w:r>
+      <w:proofErr w:type="spellEnd"/>
+      <w:r>
+        <w:rPr>
+          <w:rFonts w:ascii="Times New Roman" w:eastAsia="Times New Roman" w:hAnsi="Times New Roman" w:cs="Times New Roman"/>
+        </w:rPr>
+        <w:t>. The credentials and login related details are stored in the Account entity.</w:t>
+      </w:r>
+    </w:p>
+    <w:p>
+      <w:pPr>
+        <w:jc w:val="both"/>
+        <w:rPr>
+          <w:rFonts w:ascii="Times New Roman" w:eastAsia="Times New Roman" w:hAnsi="Times New Roman" w:cs="Times New Roman"/>
+        </w:rPr>
+      </w:pPr>
+      <w:r>
+        <w:rPr>
+          <w:rFonts w:ascii="Times New Roman" w:eastAsia="Times New Roman" w:hAnsi="Times New Roman" w:cs="Times New Roman"/>
+        </w:rPr>
+        <w:t>The methods are not shown in the class diagrams because they are only getter/setter methods. The Domain Model entities, which represent real entities in the database, should not contain any business logic, such as functionalities or activities. The allowed functionalities are declared and implemented separately, so that the functionality will not be strongly tied to the underlying representation of the data.</w:t>
+      </w:r>
+    </w:p>
+    <w:p>
+      <w:pPr>
+        <w:rPr>
+          <w:rFonts w:ascii="Times New Roman" w:eastAsia="Times New Roman" w:hAnsi="Times New Roman" w:cs="Times New Roman"/>
+        </w:rPr>
+      </w:pPr>
+      <w:r>
+        <w:rPr>
+          <w:noProof/>
+        </w:rPr>
+        <w:lastRenderedPageBreak/>
+        <w:drawing>
+          <wp:inline distT="0" distB="0" distL="0" distR="0" wp14:anchorId="5D1789FE" wp14:editId="13CF5208">
+            <wp:extent cx="5943600" cy="7440930"/>
+            <wp:effectExtent l="0" t="0" r="0" b="7620"/>
+            <wp:docPr id="21" name="Picture 21" descr="Diagram&#10;&#10;Description automatically generated"/>
+            <wp:cNvGraphicFramePr>
+              <a:graphicFrameLocks xmlns:a="http://schemas.openxmlformats.org/drawingml/2006/main" noChangeAspect="1"/>
+            </wp:cNvGraphicFramePr>
+            <a:graphic xmlns:a="http://schemas.openxmlformats.org/drawingml/2006/main">
+              <a:graphicData uri="http://schemas.openxmlformats.org/drawingml/2006/picture">
+                <pic:pic xmlns:pic="http://schemas.openxmlformats.org/drawingml/2006/picture">
+                  <pic:nvPicPr>
+                    <pic:cNvPr id="21" name="Picture 21" descr="Diagram&#10;&#10;Description automatically generated"/>
+                    <pic:cNvPicPr>
+                      <a:picLocks noChangeAspect="1" noChangeArrowheads="1"/>
+                    </pic:cNvPicPr>
+                  </pic:nvPicPr>
+                  <pic:blipFill>
+                    <a:blip r:embed="rId14">
+                      <a:extLst>
+                        <a:ext uri="{28A0092B-C50C-407E-A947-70E740481C1C}">
+                          <a14:useLocalDpi xmlns:a14="http://schemas.microsoft.com/office/drawing/2010/main" val="0"/>
+                        </a:ext>
+                      </a:extLst>
+                    </a:blip>
+                    <a:srcRect/>
+                    <a:stretch>
+                      <a:fillRect/>
+                    </a:stretch>
+                  </pic:blipFill>
+                  <pic:spPr bwMode="auto">
+                    <a:xfrm>
+                      <a:off x="0" y="0"/>
+                      <a:ext cx="5943600" cy="7440930"/>
+                    </a:xfrm>
+                    <a:prstGeom prst="rect">
+                      <a:avLst/>
+                    </a:prstGeom>
+                    <a:noFill/>
+                    <a:ln>
+                      <a:noFill/>
+                    </a:ln>
+                  </pic:spPr>
+                </pic:pic>
+              </a:graphicData>
+            </a:graphic>
+          </wp:inline>
+        </w:drawing>
+      </w:r>
     </w:p>
     <w:p>
       <w:pPr>
@@ -5170,7 +5385,6 @@
       <w:bookmarkStart w:id="9" w:name="_heading=h.2s8eyo1" w:colFirst="0" w:colLast="0"/>
       <w:bookmarkEnd w:id="9"/>
       <w:r>
-        <w:lastRenderedPageBreak/>
         <w:t>3.4 Database (E-R/Data model) diagram</w:t>
       </w:r>
     </w:p>
@@ -5197,7 +5411,7 @@
                     </pic:cNvPicPr>
                   </pic:nvPicPr>
                   <pic:blipFill>
-                    <a:blip r:embed="rId11" cstate="print">
+                    <a:blip r:embed="rId15" cstate="print">
                       <a:extLst>
                         <a:ext uri="{28A0092B-C50C-407E-A947-70E740481C1C}">
                           <a14:useLocalDpi xmlns:a14="http://schemas.microsoft.com/office/drawing/2010/main" val="0"/>
@@ -5228,14 +5442,575 @@
           </wp:inline>
         </w:drawing>
       </w:r>
-      <w:bookmarkStart w:id="10" w:name="_heading=h.17dp8vu" w:colFirst="0" w:colLast="0"/>
-      <w:bookmarkEnd w:id="10"/>
-    </w:p>
-    <w:p/>
-    <w:p>
+    </w:p>
+    <w:p>
+      <w:pPr>
+        <w:pStyle w:val="Heading2"/>
+      </w:pPr>
       <w:r>
         <w:lastRenderedPageBreak/>
         <w:t>3.5 Sequence diagram</w:t>
+      </w:r>
+    </w:p>
+    <w:p>
+      <w:pPr>
+        <w:pStyle w:val="ListParagraph"/>
+        <w:numPr>
+          <w:ilvl w:val="0"/>
+          <w:numId w:val="11"/>
+        </w:numPr>
+        <w:rPr>
+          <w:rFonts w:ascii="Times New Roman" w:hAnsi="Times New Roman" w:cs="Times New Roman"/>
+        </w:rPr>
+      </w:pPr>
+      <w:bookmarkStart w:id="10" w:name="_heading=h.3rdcrjn" w:colFirst="0" w:colLast="0"/>
+      <w:bookmarkEnd w:id="10"/>
+      <w:r>
+        <w:rPr>
+          <w:rFonts w:ascii="Times New Roman" w:hAnsi="Times New Roman" w:cs="Times New Roman"/>
+        </w:rPr>
+        <w:t>Register new user:</w:t>
+      </w:r>
+    </w:p>
+    <w:p>
+      <w:r>
+        <w:rPr>
+          <w:noProof/>
+        </w:rPr>
+        <w:drawing>
+          <wp:inline distT="0" distB="0" distL="0" distR="0" wp14:anchorId="1D0F59ED" wp14:editId="2240DB24">
+            <wp:extent cx="5943600" cy="1445260"/>
+            <wp:effectExtent l="0" t="0" r="0" b="2540"/>
+            <wp:docPr id="10" name="Picture 10" descr="Table&#10;&#10;Description automatically generated"/>
+            <wp:cNvGraphicFramePr>
+              <a:graphicFrameLocks xmlns:a="http://schemas.openxmlformats.org/drawingml/2006/main" noChangeAspect="1"/>
+            </wp:cNvGraphicFramePr>
+            <a:graphic xmlns:a="http://schemas.openxmlformats.org/drawingml/2006/main">
+              <a:graphicData uri="http://schemas.openxmlformats.org/drawingml/2006/picture">
+                <pic:pic xmlns:pic="http://schemas.openxmlformats.org/drawingml/2006/picture">
+                  <pic:nvPicPr>
+                    <pic:cNvPr id="10" name="Picture 10" descr="Table&#10;&#10;Description automatically generated"/>
+                    <pic:cNvPicPr>
+                      <a:picLocks noChangeAspect="1" noChangeArrowheads="1"/>
+                    </pic:cNvPicPr>
+                  </pic:nvPicPr>
+                  <pic:blipFill>
+                    <a:blip r:embed="rId16" cstate="print">
+                      <a:extLst>
+                        <a:ext uri="{28A0092B-C50C-407E-A947-70E740481C1C}">
+                          <a14:useLocalDpi xmlns:a14="http://schemas.microsoft.com/office/drawing/2010/main" val="0"/>
+                        </a:ext>
+                      </a:extLst>
+                    </a:blip>
+                    <a:srcRect/>
+                    <a:stretch>
+                      <a:fillRect/>
+                    </a:stretch>
+                  </pic:blipFill>
+                  <pic:spPr bwMode="auto">
+                    <a:xfrm>
+                      <a:off x="0" y="0"/>
+                      <a:ext cx="5943600" cy="1445260"/>
+                    </a:xfrm>
+                    <a:prstGeom prst="rect">
+                      <a:avLst/>
+                    </a:prstGeom>
+                    <a:noFill/>
+                    <a:ln>
+                      <a:noFill/>
+                    </a:ln>
+                  </pic:spPr>
+                </pic:pic>
+              </a:graphicData>
+            </a:graphic>
+          </wp:inline>
+        </w:drawing>
+      </w:r>
+    </w:p>
+    <w:p>
+      <w:pPr>
+        <w:pStyle w:val="ListParagraph"/>
+        <w:numPr>
+          <w:ilvl w:val="0"/>
+          <w:numId w:val="11"/>
+        </w:numPr>
+        <w:rPr>
+          <w:rFonts w:ascii="Times New Roman" w:hAnsi="Times New Roman" w:cs="Times New Roman"/>
+        </w:rPr>
+      </w:pPr>
+      <w:r>
+        <w:rPr>
+          <w:rFonts w:ascii="Times New Roman" w:hAnsi="Times New Roman" w:cs="Times New Roman"/>
+        </w:rPr>
+        <w:t>Login user:</w:t>
+      </w:r>
+    </w:p>
+    <w:p>
+      <w:r>
+        <w:rPr>
+          <w:noProof/>
+        </w:rPr>
+        <w:drawing>
+          <wp:inline distT="0" distB="0" distL="0" distR="0" wp14:anchorId="3CAE36F7" wp14:editId="79E606A0">
+            <wp:extent cx="5943600" cy="1828800"/>
+            <wp:effectExtent l="0" t="0" r="0" b="0"/>
+            <wp:docPr id="11" name="Picture 11" descr="Diagram&#10;&#10;Description automatically generated"/>
+            <wp:cNvGraphicFramePr>
+              <a:graphicFrameLocks xmlns:a="http://schemas.openxmlformats.org/drawingml/2006/main" noChangeAspect="1"/>
+            </wp:cNvGraphicFramePr>
+            <a:graphic xmlns:a="http://schemas.openxmlformats.org/drawingml/2006/main">
+              <a:graphicData uri="http://schemas.openxmlformats.org/drawingml/2006/picture">
+                <pic:pic xmlns:pic="http://schemas.openxmlformats.org/drawingml/2006/picture">
+                  <pic:nvPicPr>
+                    <pic:cNvPr id="11" name="Picture 11" descr="Diagram&#10;&#10;Description automatically generated"/>
+                    <pic:cNvPicPr>
+                      <a:picLocks noChangeAspect="1" noChangeArrowheads="1"/>
+                    </pic:cNvPicPr>
+                  </pic:nvPicPr>
+                  <pic:blipFill>
+                    <a:blip r:embed="rId17">
+                      <a:extLst>
+                        <a:ext uri="{28A0092B-C50C-407E-A947-70E740481C1C}">
+                          <a14:useLocalDpi xmlns:a14="http://schemas.microsoft.com/office/drawing/2010/main" val="0"/>
+                        </a:ext>
+                      </a:extLst>
+                    </a:blip>
+                    <a:srcRect/>
+                    <a:stretch>
+                      <a:fillRect/>
+                    </a:stretch>
+                  </pic:blipFill>
+                  <pic:spPr bwMode="auto">
+                    <a:xfrm>
+                      <a:off x="0" y="0"/>
+                      <a:ext cx="5943600" cy="1828800"/>
+                    </a:xfrm>
+                    <a:prstGeom prst="rect">
+                      <a:avLst/>
+                    </a:prstGeom>
+                    <a:noFill/>
+                    <a:ln>
+                      <a:noFill/>
+                    </a:ln>
+                  </pic:spPr>
+                </pic:pic>
+              </a:graphicData>
+            </a:graphic>
+          </wp:inline>
+        </w:drawing>
+      </w:r>
+    </w:p>
+    <w:p>
+      <w:pPr>
+        <w:pStyle w:val="ListParagraph"/>
+        <w:numPr>
+          <w:ilvl w:val="0"/>
+          <w:numId w:val="11"/>
+        </w:numPr>
+        <w:rPr>
+          <w:rFonts w:ascii="Times New Roman" w:hAnsi="Times New Roman" w:cs="Times New Roman"/>
+        </w:rPr>
+      </w:pPr>
+      <w:r>
+        <w:rPr>
+          <w:rFonts w:ascii="Times New Roman" w:hAnsi="Times New Roman" w:cs="Times New Roman"/>
+        </w:rPr>
+        <w:t>Patient requests an appointment:</w:t>
+      </w:r>
+    </w:p>
+    <w:p>
+      <w:pPr>
+        <w:pStyle w:val="Heading2"/>
+      </w:pPr>
+      <w:r>
+        <w:rPr>
+          <w:noProof/>
+        </w:rPr>
+        <w:drawing>
+          <wp:inline distT="0" distB="0" distL="0" distR="0" wp14:anchorId="428CB75B" wp14:editId="4D86D856">
+            <wp:extent cx="5943600" cy="1639570"/>
+            <wp:effectExtent l="0" t="0" r="0" b="0"/>
+            <wp:docPr id="12" name="Picture 12" descr="Diagram&#10;&#10;Description automatically generated"/>
+            <wp:cNvGraphicFramePr>
+              <a:graphicFrameLocks xmlns:a="http://schemas.openxmlformats.org/drawingml/2006/main" noChangeAspect="1"/>
+            </wp:cNvGraphicFramePr>
+            <a:graphic xmlns:a="http://schemas.openxmlformats.org/drawingml/2006/main">
+              <a:graphicData uri="http://schemas.openxmlformats.org/drawingml/2006/picture">
+                <pic:pic xmlns:pic="http://schemas.openxmlformats.org/drawingml/2006/picture">
+                  <pic:nvPicPr>
+                    <pic:cNvPr id="12" name="Picture 12" descr="Diagram&#10;&#10;Description automatically generated"/>
+                    <pic:cNvPicPr>
+                      <a:picLocks noChangeAspect="1" noChangeArrowheads="1"/>
+                    </pic:cNvPicPr>
+                  </pic:nvPicPr>
+                  <pic:blipFill>
+                    <a:blip r:embed="rId18" cstate="print">
+                      <a:extLst>
+                        <a:ext uri="{28A0092B-C50C-407E-A947-70E740481C1C}">
+                          <a14:useLocalDpi xmlns:a14="http://schemas.microsoft.com/office/drawing/2010/main" val="0"/>
+                        </a:ext>
+                      </a:extLst>
+                    </a:blip>
+                    <a:srcRect/>
+                    <a:stretch>
+                      <a:fillRect/>
+                    </a:stretch>
+                  </pic:blipFill>
+                  <pic:spPr bwMode="auto">
+                    <a:xfrm>
+                      <a:off x="0" y="0"/>
+                      <a:ext cx="5943600" cy="1639570"/>
+                    </a:xfrm>
+                    <a:prstGeom prst="rect">
+                      <a:avLst/>
+                    </a:prstGeom>
+                    <a:noFill/>
+                    <a:ln>
+                      <a:noFill/>
+                    </a:ln>
+                  </pic:spPr>
+                </pic:pic>
+              </a:graphicData>
+            </a:graphic>
+          </wp:inline>
+        </w:drawing>
+      </w:r>
+    </w:p>
+    <w:p>
+      <w:pPr>
+        <w:pStyle w:val="ListParagraph"/>
+        <w:numPr>
+          <w:ilvl w:val="0"/>
+          <w:numId w:val="11"/>
+        </w:numPr>
+        <w:rPr>
+          <w:rFonts w:ascii="Times New Roman" w:hAnsi="Times New Roman" w:cs="Times New Roman"/>
+        </w:rPr>
+      </w:pPr>
+      <w:r>
+        <w:rPr>
+          <w:rFonts w:ascii="Times New Roman" w:hAnsi="Times New Roman" w:cs="Times New Roman"/>
+        </w:rPr>
+        <w:t>Receptionist accepts appointment request and updates the appointment:</w:t>
+      </w:r>
+    </w:p>
+    <w:p>
+      <w:pPr>
+        <w:rPr>
+          <w:rFonts w:ascii="Times New Roman" w:hAnsi="Times New Roman" w:cs="Times New Roman"/>
+        </w:rPr>
+      </w:pPr>
+      <w:r>
+        <w:rPr>
+          <w:noProof/>
+        </w:rPr>
+        <w:lastRenderedPageBreak/>
+        <w:drawing>
+          <wp:inline distT="0" distB="0" distL="0" distR="0" wp14:anchorId="1AA41A50" wp14:editId="1B804D2E">
+            <wp:extent cx="5943600" cy="1982470"/>
+            <wp:effectExtent l="0" t="0" r="0" b="0"/>
+            <wp:docPr id="13" name="Picture 13" descr="Diagram&#10;&#10;Description automatically generated with low confidence"/>
+            <wp:cNvGraphicFramePr>
+              <a:graphicFrameLocks xmlns:a="http://schemas.openxmlformats.org/drawingml/2006/main" noChangeAspect="1"/>
+            </wp:cNvGraphicFramePr>
+            <a:graphic xmlns:a="http://schemas.openxmlformats.org/drawingml/2006/main">
+              <a:graphicData uri="http://schemas.openxmlformats.org/drawingml/2006/picture">
+                <pic:pic xmlns:pic="http://schemas.openxmlformats.org/drawingml/2006/picture">
+                  <pic:nvPicPr>
+                    <pic:cNvPr id="13" name="Picture 13" descr="Diagram&#10;&#10;Description automatically generated with low confidence"/>
+                    <pic:cNvPicPr>
+                      <a:picLocks noChangeAspect="1" noChangeArrowheads="1"/>
+                    </pic:cNvPicPr>
+                  </pic:nvPicPr>
+                  <pic:blipFill>
+                    <a:blip r:embed="rId19">
+                      <a:extLst>
+                        <a:ext uri="{28A0092B-C50C-407E-A947-70E740481C1C}">
+                          <a14:useLocalDpi xmlns:a14="http://schemas.microsoft.com/office/drawing/2010/main" val="0"/>
+                        </a:ext>
+                      </a:extLst>
+                    </a:blip>
+                    <a:srcRect/>
+                    <a:stretch>
+                      <a:fillRect/>
+                    </a:stretch>
+                  </pic:blipFill>
+                  <pic:spPr bwMode="auto">
+                    <a:xfrm>
+                      <a:off x="0" y="0"/>
+                      <a:ext cx="5943600" cy="1982470"/>
+                    </a:xfrm>
+                    <a:prstGeom prst="rect">
+                      <a:avLst/>
+                    </a:prstGeom>
+                    <a:noFill/>
+                    <a:ln>
+                      <a:noFill/>
+                    </a:ln>
+                  </pic:spPr>
+                </pic:pic>
+              </a:graphicData>
+            </a:graphic>
+          </wp:inline>
+        </w:drawing>
+      </w:r>
+    </w:p>
+    <w:p>
+      <w:pPr>
+        <w:pStyle w:val="ListParagraph"/>
+        <w:numPr>
+          <w:ilvl w:val="0"/>
+          <w:numId w:val="11"/>
+        </w:numPr>
+        <w:rPr>
+          <w:rFonts w:ascii="Times New Roman" w:hAnsi="Times New Roman" w:cs="Times New Roman"/>
+        </w:rPr>
+      </w:pPr>
+      <w:r>
+        <w:rPr>
+          <w:rFonts w:ascii="Times New Roman" w:hAnsi="Times New Roman" w:cs="Times New Roman"/>
+        </w:rPr>
+        <w:t>Doctor creates a prescription for a patient:</w:t>
+      </w:r>
+    </w:p>
+    <w:p>
+      <w:pPr>
+        <w:rPr>
+          <w:rFonts w:ascii="Times New Roman" w:hAnsi="Times New Roman" w:cs="Times New Roman"/>
+        </w:rPr>
+      </w:pPr>
+      <w:r>
+        <w:rPr>
+          <w:noProof/>
+        </w:rPr>
+        <w:drawing>
+          <wp:inline distT="0" distB="0" distL="0" distR="0" wp14:anchorId="41DBADFE" wp14:editId="1F6E242B">
+            <wp:extent cx="5943600" cy="1838325"/>
+            <wp:effectExtent l="0" t="0" r="0" b="9525"/>
+            <wp:docPr id="14" name="Picture 14" descr="Application&#10;&#10;Description automatically generated with low confidence"/>
+            <wp:cNvGraphicFramePr>
+              <a:graphicFrameLocks xmlns:a="http://schemas.openxmlformats.org/drawingml/2006/main" noChangeAspect="1"/>
+            </wp:cNvGraphicFramePr>
+            <a:graphic xmlns:a="http://schemas.openxmlformats.org/drawingml/2006/main">
+              <a:graphicData uri="http://schemas.openxmlformats.org/drawingml/2006/picture">
+                <pic:pic xmlns:pic="http://schemas.openxmlformats.org/drawingml/2006/picture">
+                  <pic:nvPicPr>
+                    <pic:cNvPr id="14" name="Picture 14" descr="Application&#10;&#10;Description automatically generated with low confidence"/>
+                    <pic:cNvPicPr>
+                      <a:picLocks noChangeAspect="1" noChangeArrowheads="1"/>
+                    </pic:cNvPicPr>
+                  </pic:nvPicPr>
+                  <pic:blipFill>
+                    <a:blip r:embed="rId20">
+                      <a:extLst>
+                        <a:ext uri="{28A0092B-C50C-407E-A947-70E740481C1C}">
+                          <a14:useLocalDpi xmlns:a14="http://schemas.microsoft.com/office/drawing/2010/main" val="0"/>
+                        </a:ext>
+                      </a:extLst>
+                    </a:blip>
+                    <a:srcRect/>
+                    <a:stretch>
+                      <a:fillRect/>
+                    </a:stretch>
+                  </pic:blipFill>
+                  <pic:spPr bwMode="auto">
+                    <a:xfrm>
+                      <a:off x="0" y="0"/>
+                      <a:ext cx="5943600" cy="1838325"/>
+                    </a:xfrm>
+                    <a:prstGeom prst="rect">
+                      <a:avLst/>
+                    </a:prstGeom>
+                    <a:noFill/>
+                    <a:ln>
+                      <a:noFill/>
+                    </a:ln>
+                  </pic:spPr>
+                </pic:pic>
+              </a:graphicData>
+            </a:graphic>
+          </wp:inline>
+        </w:drawing>
+      </w:r>
+    </w:p>
+    <w:p>
+      <w:pPr>
+        <w:pStyle w:val="Heading2"/>
+      </w:pPr>
+    </w:p>
+    <w:p>
+      <w:pPr>
+        <w:pStyle w:val="Heading2"/>
+      </w:pPr>
+      <w:r>
+        <w:t>3.6 Activity diagram</w:t>
+      </w:r>
+    </w:p>
+    <w:p>
+      <w:pPr>
+        <w:pStyle w:val="ListParagraph"/>
+        <w:numPr>
+          <w:ilvl w:val="0"/>
+          <w:numId w:val="11"/>
+        </w:numPr>
+        <w:rPr>
+          <w:rFonts w:ascii="Times New Roman" w:hAnsi="Times New Roman" w:cs="Times New Roman"/>
+        </w:rPr>
+      </w:pPr>
+      <w:r>
+        <w:rPr>
+          <w:rFonts w:ascii="Times New Roman" w:hAnsi="Times New Roman" w:cs="Times New Roman"/>
+        </w:rPr>
+        <w:t>Activity diagram for a patient:</w:t>
+      </w:r>
+    </w:p>
+    <w:p>
+      <w:pPr>
+        <w:pStyle w:val="Heading1"/>
+      </w:pPr>
+      <w:bookmarkStart w:id="11" w:name="_heading=h.26in1rg" w:colFirst="0" w:colLast="0"/>
+      <w:bookmarkEnd w:id="11"/>
+      <w:r>
+        <w:rPr>
+          <w:noProof/>
+        </w:rPr>
+        <w:lastRenderedPageBreak/>
+        <w:drawing>
+          <wp:inline distT="0" distB="0" distL="0" distR="0" wp14:anchorId="1FC78B9E" wp14:editId="252A4E9C">
+            <wp:extent cx="5943600" cy="4932045"/>
+            <wp:effectExtent l="0" t="0" r="0" b="1905"/>
+            <wp:docPr id="15" name="Picture 15" descr="Diagram&#10;&#10;Description automatically generated"/>
+            <wp:cNvGraphicFramePr>
+              <a:graphicFrameLocks xmlns:a="http://schemas.openxmlformats.org/drawingml/2006/main" noChangeAspect="1"/>
+            </wp:cNvGraphicFramePr>
+            <a:graphic xmlns:a="http://schemas.openxmlformats.org/drawingml/2006/main">
+              <a:graphicData uri="http://schemas.openxmlformats.org/drawingml/2006/picture">
+                <pic:pic xmlns:pic="http://schemas.openxmlformats.org/drawingml/2006/picture">
+                  <pic:nvPicPr>
+                    <pic:cNvPr id="15" name="Picture 15" descr="Diagram&#10;&#10;Description automatically generated"/>
+                    <pic:cNvPicPr>
+                      <a:picLocks noChangeAspect="1" noChangeArrowheads="1"/>
+                    </pic:cNvPicPr>
+                  </pic:nvPicPr>
+                  <pic:blipFill>
+                    <a:blip r:embed="rId21">
+                      <a:extLst>
+                        <a:ext uri="{28A0092B-C50C-407E-A947-70E740481C1C}">
+                          <a14:useLocalDpi xmlns:a14="http://schemas.microsoft.com/office/drawing/2010/main" val="0"/>
+                        </a:ext>
+                      </a:extLst>
+                    </a:blip>
+                    <a:srcRect/>
+                    <a:stretch>
+                      <a:fillRect/>
+                    </a:stretch>
+                  </pic:blipFill>
+                  <pic:spPr bwMode="auto">
+                    <a:xfrm>
+                      <a:off x="0" y="0"/>
+                      <a:ext cx="5943600" cy="4932045"/>
+                    </a:xfrm>
+                    <a:prstGeom prst="rect">
+                      <a:avLst/>
+                    </a:prstGeom>
+                    <a:noFill/>
+                    <a:ln>
+                      <a:noFill/>
+                    </a:ln>
+                  </pic:spPr>
+                </pic:pic>
+              </a:graphicData>
+            </a:graphic>
+          </wp:inline>
+        </w:drawing>
+      </w:r>
+    </w:p>
+    <w:p>
+      <w:pPr>
+        <w:pStyle w:val="ListParagraph"/>
+        <w:numPr>
+          <w:ilvl w:val="0"/>
+          <w:numId w:val="11"/>
+        </w:numPr>
+        <w:rPr>
+          <w:rFonts w:ascii="Times New Roman" w:hAnsi="Times New Roman" w:cs="Times New Roman"/>
+        </w:rPr>
+      </w:pPr>
+      <w:r>
+        <w:rPr>
+          <w:rFonts w:ascii="Times New Roman" w:hAnsi="Times New Roman" w:cs="Times New Roman"/>
+        </w:rPr>
+        <w:t>Activity diagram for a doctor:</w:t>
+      </w:r>
+    </w:p>
+    <w:p>
+      <w:pPr>
+        <w:ind w:left="360"/>
+        <w:rPr>
+          <w:rFonts w:ascii="Times New Roman" w:hAnsi="Times New Roman" w:cs="Times New Roman"/>
+        </w:rPr>
+      </w:pPr>
+      <w:r>
+        <w:rPr>
+          <w:noProof/>
+        </w:rPr>
+        <w:lastRenderedPageBreak/>
+        <w:drawing>
+          <wp:inline distT="0" distB="0" distL="0" distR="0" wp14:anchorId="7F4C7312" wp14:editId="1D35D8DC">
+            <wp:extent cx="5943600" cy="5408295"/>
+            <wp:effectExtent l="0" t="0" r="0" b="1905"/>
+            <wp:docPr id="16" name="Picture 16" descr="Diagram&#10;&#10;Description automatically generated"/>
+            <wp:cNvGraphicFramePr>
+              <a:graphicFrameLocks xmlns:a="http://schemas.openxmlformats.org/drawingml/2006/main" noChangeAspect="1"/>
+            </wp:cNvGraphicFramePr>
+            <a:graphic xmlns:a="http://schemas.openxmlformats.org/drawingml/2006/main">
+              <a:graphicData uri="http://schemas.openxmlformats.org/drawingml/2006/picture">
+                <pic:pic xmlns:pic="http://schemas.openxmlformats.org/drawingml/2006/picture">
+                  <pic:nvPicPr>
+                    <pic:cNvPr id="16" name="Picture 16" descr="Diagram&#10;&#10;Description automatically generated"/>
+                    <pic:cNvPicPr>
+                      <a:picLocks noChangeAspect="1" noChangeArrowheads="1"/>
+                    </pic:cNvPicPr>
+                  </pic:nvPicPr>
+                  <pic:blipFill>
+                    <a:blip r:embed="rId22">
+                      <a:extLst>
+                        <a:ext uri="{28A0092B-C50C-407E-A947-70E740481C1C}">
+                          <a14:useLocalDpi xmlns:a14="http://schemas.microsoft.com/office/drawing/2010/main" val="0"/>
+                        </a:ext>
+                      </a:extLst>
+                    </a:blip>
+                    <a:srcRect/>
+                    <a:stretch>
+                      <a:fillRect/>
+                    </a:stretch>
+                  </pic:blipFill>
+                  <pic:spPr bwMode="auto">
+                    <a:xfrm>
+                      <a:off x="0" y="0"/>
+                      <a:ext cx="5943600" cy="5408295"/>
+                    </a:xfrm>
+                    <a:prstGeom prst="rect">
+                      <a:avLst/>
+                    </a:prstGeom>
+                    <a:noFill/>
+                    <a:ln>
+                      <a:noFill/>
+                    </a:ln>
+                  </pic:spPr>
+                </pic:pic>
+              </a:graphicData>
+            </a:graphic>
+          </wp:inline>
+        </w:drawing>
+      </w:r>
+    </w:p>
+    <w:p>
+      <w:pPr>
+        <w:pStyle w:val="Heading1"/>
+      </w:pPr>
+      <w:r>
+        <w:t xml:space="preserve">IV Supplementary specifications </w:t>
       </w:r>
     </w:p>
     <w:p/>
@@ -5258,27 +6033,10 @@
           <w:sz w:val="20"/>
           <w:szCs w:val="20"/>
         </w:rPr>
-        <w:t xml:space="preserve">&lt; (Sequence Diagram)/&gt; </w:t>
-      </w:r>
-    </w:p>
-    <w:p>
-      <w:pPr>
-        <w:pStyle w:val="Heading2"/>
-      </w:pPr>
-      <w:bookmarkStart w:id="11" w:name="_heading=h.3rdcrjn" w:colFirst="0" w:colLast="0"/>
-      <w:bookmarkEnd w:id="11"/>
-      <w:r>
-        <w:t>3.6 Activity diagram</w:t>
-      </w:r>
-    </w:p>
-    <w:p>
-      <w:pPr>
-        <w:ind w:firstLine="720"/>
-      </w:pPr>
-    </w:p>
-    <w:p>
-      <w:pPr>
-        <w:ind w:firstLine="720"/>
+        <w:t xml:space="preserve">&lt; Se </w:t>
+      </w:r>
+      <w:proofErr w:type="spellStart"/>
+      <w:r>
         <w:rPr>
           <w:rFonts w:ascii="Times New Roman" w:eastAsia="Times New Roman" w:hAnsi="Times New Roman" w:cs="Times New Roman"/>
           <w:i/>
@@ -5286,7 +6044,9 @@
           <w:sz w:val="20"/>
           <w:szCs w:val="20"/>
         </w:rPr>
-      </w:pPr>
+        <w:t>va</w:t>
+      </w:r>
+      <w:proofErr w:type="spellEnd"/>
       <w:r>
         <w:rPr>
           <w:rFonts w:ascii="Times New Roman" w:eastAsia="Times New Roman" w:hAnsi="Times New Roman" w:cs="Times New Roman"/>
@@ -5295,23 +6055,10 @@
           <w:sz w:val="20"/>
           <w:szCs w:val="20"/>
         </w:rPr>
-        <w:t xml:space="preserve">&lt; (Activity Diagram)/&gt; </w:t>
-      </w:r>
-    </w:p>
-    <w:p>
-      <w:pPr>
-        <w:pStyle w:val="Heading1"/>
-      </w:pPr>
-      <w:bookmarkStart w:id="12" w:name="_heading=h.26in1rg" w:colFirst="0" w:colLast="0"/>
-      <w:bookmarkEnd w:id="12"/>
-      <w:r>
-        <w:t xml:space="preserve">IV Supplementary specifications </w:t>
-      </w:r>
-    </w:p>
-    <w:p/>
-    <w:p>
-      <w:pPr>
-        <w:ind w:firstLine="720"/>
+        <w:t xml:space="preserve"> </w:t>
+      </w:r>
+      <w:proofErr w:type="spellStart"/>
+      <w:r>
         <w:rPr>
           <w:rFonts w:ascii="Times New Roman" w:eastAsia="Times New Roman" w:hAnsi="Times New Roman" w:cs="Times New Roman"/>
           <w:i/>
@@ -5319,7 +6066,9 @@
           <w:sz w:val="20"/>
           <w:szCs w:val="20"/>
         </w:rPr>
-      </w:pPr>
+        <w:t>scrie</w:t>
+      </w:r>
+      <w:proofErr w:type="spellEnd"/>
       <w:r>
         <w:rPr>
           <w:rFonts w:ascii="Times New Roman" w:eastAsia="Times New Roman" w:hAnsi="Times New Roman" w:cs="Times New Roman"/>
@@ -5328,9 +6077,10 @@
           <w:sz w:val="20"/>
           <w:szCs w:val="20"/>
         </w:rPr>
-        <w:t xml:space="preserve">&lt; Se </w:t>
+        <w:t xml:space="preserve"> o mica </w:t>
       </w:r>
       <w:proofErr w:type="spellStart"/>
+      <w:proofErr w:type="gramStart"/>
       <w:r>
         <w:rPr>
           <w:rFonts w:ascii="Times New Roman" w:eastAsia="Times New Roman" w:hAnsi="Times New Roman" w:cs="Times New Roman"/>
@@ -5339,7 +6089,7 @@
           <w:sz w:val="20"/>
           <w:szCs w:val="20"/>
         </w:rPr>
-        <w:t>va</w:t>
+        <w:t>introducere</w:t>
       </w:r>
       <w:proofErr w:type="spellEnd"/>
       <w:r>
@@ -5350,9 +6100,9 @@
           <w:sz w:val="20"/>
           <w:szCs w:val="20"/>
         </w:rPr>
-        <w:t xml:space="preserve"> </w:t>
-      </w:r>
-      <w:proofErr w:type="spellStart"/>
+        <w:t>./</w:t>
+      </w:r>
+      <w:proofErr w:type="gramEnd"/>
       <w:r>
         <w:rPr>
           <w:rFonts w:ascii="Times New Roman" w:eastAsia="Times New Roman" w:hAnsi="Times New Roman" w:cs="Times New Roman"/>
@@ -5361,10 +6111,12 @@
           <w:sz w:val="20"/>
           <w:szCs w:val="20"/>
         </w:rPr>
-        <w:t>scrie</w:t>
-      </w:r>
-      <w:proofErr w:type="spellEnd"/>
-      <w:r>
+        <w:t xml:space="preserve">&gt; </w:t>
+      </w:r>
+    </w:p>
+    <w:p>
+      <w:pPr>
+        <w:ind w:firstLine="720"/>
         <w:rPr>
           <w:rFonts w:ascii="Times New Roman" w:eastAsia="Times New Roman" w:hAnsi="Times New Roman" w:cs="Times New Roman"/>
           <w:i/>
@@ -5372,62 +6124,16 @@
           <w:sz w:val="20"/>
           <w:szCs w:val="20"/>
         </w:rPr>
-        <w:t xml:space="preserve"> o mica </w:t>
-      </w:r>
-      <w:proofErr w:type="spellStart"/>
-      <w:proofErr w:type="gramStart"/>
-      <w:r>
-        <w:rPr>
-          <w:rFonts w:ascii="Times New Roman" w:eastAsia="Times New Roman" w:hAnsi="Times New Roman" w:cs="Times New Roman"/>
-          <w:i/>
-          <w:color w:val="FF0000"/>
-          <w:sz w:val="20"/>
-          <w:szCs w:val="20"/>
-        </w:rPr>
-        <w:t>introducere</w:t>
-      </w:r>
-      <w:proofErr w:type="spellEnd"/>
-      <w:r>
-        <w:rPr>
-          <w:rFonts w:ascii="Times New Roman" w:eastAsia="Times New Roman" w:hAnsi="Times New Roman" w:cs="Times New Roman"/>
-          <w:i/>
-          <w:color w:val="FF0000"/>
-          <w:sz w:val="20"/>
-          <w:szCs w:val="20"/>
-        </w:rPr>
-        <w:t>./</w:t>
-      </w:r>
-      <w:proofErr w:type="gramEnd"/>
-      <w:r>
-        <w:rPr>
-          <w:rFonts w:ascii="Times New Roman" w:eastAsia="Times New Roman" w:hAnsi="Times New Roman" w:cs="Times New Roman"/>
-          <w:i/>
-          <w:color w:val="FF0000"/>
-          <w:sz w:val="20"/>
-          <w:szCs w:val="20"/>
-        </w:rPr>
-        <w:t xml:space="preserve">&gt; </w:t>
-      </w:r>
-    </w:p>
-    <w:p>
-      <w:pPr>
-        <w:ind w:firstLine="720"/>
-        <w:rPr>
-          <w:rFonts w:ascii="Times New Roman" w:eastAsia="Times New Roman" w:hAnsi="Times New Roman" w:cs="Times New Roman"/>
-          <w:i/>
-          <w:color w:val="FF0000"/>
-          <w:sz w:val="20"/>
-          <w:szCs w:val="20"/>
-        </w:rPr>
       </w:pPr>
     </w:p>
     <w:p>
       <w:pPr>
         <w:pStyle w:val="Heading2"/>
       </w:pPr>
-      <w:bookmarkStart w:id="13" w:name="_heading=h.lnxbz9" w:colFirst="0" w:colLast="0"/>
-      <w:bookmarkEnd w:id="13"/>
-      <w:r>
+      <w:bookmarkStart w:id="12" w:name="_heading=h.lnxbz9" w:colFirst="0" w:colLast="0"/>
+      <w:bookmarkEnd w:id="12"/>
+      <w:r>
+        <w:lastRenderedPageBreak/>
         <w:t>4.1 Non-functional requirements</w:t>
       </w:r>
     </w:p>
@@ -5752,8 +6458,8 @@
       <w:pPr>
         <w:pStyle w:val="Heading2"/>
       </w:pPr>
-      <w:bookmarkStart w:id="14" w:name="_heading=h.35nkun2" w:colFirst="0" w:colLast="0"/>
-      <w:bookmarkEnd w:id="14"/>
+      <w:bookmarkStart w:id="13" w:name="_heading=h.35nkun2" w:colFirst="0" w:colLast="0"/>
+      <w:bookmarkEnd w:id="13"/>
       <w:r>
         <w:t>4.2 Design constraints</w:t>
       </w:r>
@@ -5770,7 +6476,6 @@
         <w:rPr>
           <w:rFonts w:ascii="Times New Roman" w:hAnsi="Times New Roman" w:cs="Times New Roman"/>
         </w:rPr>
-        <w:lastRenderedPageBreak/>
         <w:t xml:space="preserve">The application is built on top of the </w:t>
       </w:r>
       <w:r>
@@ -5991,6 +6696,7 @@
         <w:rPr>
           <w:rFonts w:ascii="Times New Roman" w:hAnsi="Times New Roman" w:cs="Times New Roman"/>
         </w:rPr>
+        <w:lastRenderedPageBreak/>
         <w:t xml:space="preserve">Constraints related to the application’s </w:t>
       </w:r>
       <w:r>
@@ -6088,8 +6794,8 @@
       <w:pPr>
         <w:pStyle w:val="Heading1"/>
       </w:pPr>
-      <w:bookmarkStart w:id="15" w:name="_heading=h.1ksv4uv" w:colFirst="0" w:colLast="0"/>
-      <w:bookmarkEnd w:id="15"/>
+      <w:bookmarkStart w:id="14" w:name="_heading=h.1ksv4uv" w:colFirst="0" w:colLast="0"/>
+      <w:bookmarkEnd w:id="14"/>
       <w:r>
         <w:t>V Testing</w:t>
       </w:r>
@@ -6204,8 +6910,8 @@
       <w:pPr>
         <w:pStyle w:val="Heading2"/>
       </w:pPr>
-      <w:bookmarkStart w:id="16" w:name="_heading=h.44sinio" w:colFirst="0" w:colLast="0"/>
-      <w:bookmarkEnd w:id="16"/>
+      <w:bookmarkStart w:id="15" w:name="_heading=h.44sinio" w:colFirst="0" w:colLast="0"/>
+      <w:bookmarkEnd w:id="15"/>
       <w:r>
         <w:t xml:space="preserve">5.1 Testing methods/frameworks </w:t>
       </w:r>
@@ -6216,10 +6922,9 @@
       <w:pPr>
         <w:pStyle w:val="Heading2"/>
       </w:pPr>
-      <w:bookmarkStart w:id="17" w:name="_heading=h.2jxsxqh" w:colFirst="0" w:colLast="0"/>
-      <w:bookmarkEnd w:id="17"/>
-      <w:r>
-        <w:lastRenderedPageBreak/>
+      <w:bookmarkStart w:id="16" w:name="_heading=h.2jxsxqh" w:colFirst="0" w:colLast="0"/>
+      <w:bookmarkEnd w:id="16"/>
+      <w:r>
         <w:t>5.2 Future improvements</w:t>
       </w:r>
     </w:p>
@@ -6229,19 +6934,19 @@
       <w:pPr>
         <w:pStyle w:val="Heading1"/>
       </w:pPr>
-      <w:bookmarkStart w:id="18" w:name="_heading=h.z337ya" w:colFirst="0" w:colLast="0"/>
+      <w:bookmarkStart w:id="17" w:name="_heading=h.z337ya" w:colFirst="0" w:colLast="0"/>
+      <w:bookmarkEnd w:id="17"/>
+      <w:r>
+        <w:t>VI Bibliography</w:t>
+      </w:r>
+    </w:p>
+    <w:p>
+      <w:bookmarkStart w:id="18" w:name="_heading=h.3j2qqm3" w:colFirst="0" w:colLast="0"/>
       <w:bookmarkEnd w:id="18"/>
-      <w:r>
-        <w:t>VI Bibliography</w:t>
-      </w:r>
-    </w:p>
-    <w:p>
-      <w:bookmarkStart w:id="19" w:name="_heading=h.3j2qqm3" w:colFirst="0" w:colLast="0"/>
-      <w:bookmarkEnd w:id="19"/>
     </w:p>
     <w:sectPr>
-      <w:headerReference w:type="default" r:id="rId12"/>
-      <w:footerReference w:type="default" r:id="rId13"/>
+      <w:headerReference w:type="default" r:id="rId23"/>
+      <w:footerReference w:type="default" r:id="rId24"/>
       <w:pgSz w:w="12240" w:h="15840"/>
       <w:pgMar w:top="1440" w:right="1440" w:bottom="1440" w:left="1440" w:header="720" w:footer="720" w:gutter="0"/>
       <w:pgNumType w:start="1"/>
@@ -6560,6 +7265,119 @@
 <file path=word/numbering.xml><?xml version="1.0" encoding="utf-8"?>
 <w:numbering xmlns:wpc="http://schemas.microsoft.com/office/word/2010/wordprocessingCanvas" xmlns:cx="http://schemas.microsoft.com/office/drawing/2014/chartex" xmlns:cx1="http://schemas.microsoft.com/office/drawing/2015/9/8/chartex" xmlns:cx2="http://schemas.microsoft.com/office/drawing/2015/10/21/chartex" xmlns:cx3="http://schemas.microsoft.com/office/drawing/2016/5/9/chartex" xmlns:cx4="http://schemas.microsoft.com/office/drawing/2016/5/10/chartex" xmlns:cx5="http://schemas.microsoft.com/office/drawing/2016/5/11/chartex" xmlns:cx6="http://schemas.microsoft.com/office/drawing/2016/5/12/chartex" xmlns:cx7="http://schemas.microsoft.com/office/drawing/2016/5/13/chartex" xmlns:cx8="http://schemas.microsoft.com/office/drawing/2016/5/14/chartex" xmlns:mc="http://schemas.openxmlformats.org/markup-compatibility/2006" xmlns:aink="http://schemas.microsoft.com/office/drawing/2016/ink" xmlns:am3d="http://schemas.microsoft.com/office/drawing/2017/model3d" xmlns:o="urn:schemas-microsoft-com:office:office" xmlns:r="http://schemas.openxmlformats.org/officeDocument/2006/relationships" xmlns:m="http://schemas.openxmlformats.org/officeDocument/2006/math" xmlns:v="urn:schemas-microsoft-com:vml" xmlns:wp14="http://schemas.microsoft.com/office/word/2010/wordprocessingDrawing" xmlns:wp="http://schemas.openxmlformats.org/drawingml/2006/wordprocessingDrawing" xmlns:w10="urn:schemas-microsoft-com:office:word" xmlns:w="http://schemas.openxmlformats.org/wordprocessingml/2006/main" xmlns:w14="http://schemas.microsoft.com/office/word/2010/wordml" xmlns:w15="http://schemas.microsoft.com/office/word/2012/wordml" xmlns:w16cex="http://schemas.microsoft.com/office/word/2018/wordml/cex" xmlns:w16cid="http://schemas.microsoft.com/office/word/2016/wordml/cid" xmlns:w16="http://schemas.microsoft.com/office/word/2018/wordml" xmlns:w16sdtdh="http://schemas.microsoft.com/office/word/2020/wordml/sdtdatahash" xmlns:w16se="http://schemas.microsoft.com/office/word/2015/wordml/symex" xmlns:wpg="http://schemas.microsoft.com/office/word/2010/wordprocessingGroup" xmlns:wpi="http://schemas.microsoft.com/office/word/2010/wordprocessingInk" xmlns:wne="http://schemas.microsoft.com/office/word/2006/wordml" xmlns:wps="http://schemas.microsoft.com/office/word/2010/wordprocessingShape" mc:Ignorable="w14 w15 w16se w16cid w16 w16cex w16sdtdh wp14">
   <w:abstractNum w:abstractNumId="0" w15:restartNumberingAfterBreak="0">
+    <w:nsid w:val="0775526F"/>
+    <w:multiLevelType w:val="hybridMultilevel"/>
+    <w:tmpl w:val="72DCD5D0"/>
+    <w:lvl w:ilvl="0" w:tplc="9B2EBBC8">
+      <w:start w:val="3"/>
+      <w:numFmt w:val="bullet"/>
+      <w:lvlText w:val=""/>
+      <w:lvlJc w:val="left"/>
+      <w:pPr>
+        <w:ind w:left="720" w:hanging="360"/>
+      </w:pPr>
+      <w:rPr>
+        <w:rFonts w:ascii="Symbol" w:eastAsia="Calibri" w:hAnsi="Symbol" w:cs="Calibri" w:hint="default"/>
+      </w:rPr>
+    </w:lvl>
+    <w:lvl w:ilvl="1" w:tplc="04090003" w:tentative="1">
+      <w:start w:val="1"/>
+      <w:numFmt w:val="bullet"/>
+      <w:lvlText w:val="o"/>
+      <w:lvlJc w:val="left"/>
+      <w:pPr>
+        <w:ind w:left="1440" w:hanging="360"/>
+      </w:pPr>
+      <w:rPr>
+        <w:rFonts w:ascii="Courier New" w:hAnsi="Courier New" w:cs="Courier New" w:hint="default"/>
+      </w:rPr>
+    </w:lvl>
+    <w:lvl w:ilvl="2" w:tplc="04090005" w:tentative="1">
+      <w:start w:val="1"/>
+      <w:numFmt w:val="bullet"/>
+      <w:lvlText w:val=""/>
+      <w:lvlJc w:val="left"/>
+      <w:pPr>
+        <w:ind w:left="2160" w:hanging="360"/>
+      </w:pPr>
+      <w:rPr>
+        <w:rFonts w:ascii="Wingdings" w:hAnsi="Wingdings" w:hint="default"/>
+      </w:rPr>
+    </w:lvl>
+    <w:lvl w:ilvl="3" w:tplc="04090001" w:tentative="1">
+      <w:start w:val="1"/>
+      <w:numFmt w:val="bullet"/>
+      <w:lvlText w:val=""/>
+      <w:lvlJc w:val="left"/>
+      <w:pPr>
+        <w:ind w:left="2880" w:hanging="360"/>
+      </w:pPr>
+      <w:rPr>
+        <w:rFonts w:ascii="Symbol" w:hAnsi="Symbol" w:hint="default"/>
+      </w:rPr>
+    </w:lvl>
+    <w:lvl w:ilvl="4" w:tplc="04090003" w:tentative="1">
+      <w:start w:val="1"/>
+      <w:numFmt w:val="bullet"/>
+      <w:lvlText w:val="o"/>
+      <w:lvlJc w:val="left"/>
+      <w:pPr>
+        <w:ind w:left="3600" w:hanging="360"/>
+      </w:pPr>
+      <w:rPr>
+        <w:rFonts w:ascii="Courier New" w:hAnsi="Courier New" w:cs="Courier New" w:hint="default"/>
+      </w:rPr>
+    </w:lvl>
+    <w:lvl w:ilvl="5" w:tplc="04090005" w:tentative="1">
+      <w:start w:val="1"/>
+      <w:numFmt w:val="bullet"/>
+      <w:lvlText w:val=""/>
+      <w:lvlJc w:val="left"/>
+      <w:pPr>
+        <w:ind w:left="4320" w:hanging="360"/>
+      </w:pPr>
+      <w:rPr>
+        <w:rFonts w:ascii="Wingdings" w:hAnsi="Wingdings" w:hint="default"/>
+      </w:rPr>
+    </w:lvl>
+    <w:lvl w:ilvl="6" w:tplc="04090001" w:tentative="1">
+      <w:start w:val="1"/>
+      <w:numFmt w:val="bullet"/>
+      <w:lvlText w:val=""/>
+      <w:lvlJc w:val="left"/>
+      <w:pPr>
+        <w:ind w:left="5040" w:hanging="360"/>
+      </w:pPr>
+      <w:rPr>
+        <w:rFonts w:ascii="Symbol" w:hAnsi="Symbol" w:hint="default"/>
+      </w:rPr>
+    </w:lvl>
+    <w:lvl w:ilvl="7" w:tplc="04090003" w:tentative="1">
+      <w:start w:val="1"/>
+      <w:numFmt w:val="bullet"/>
+      <w:lvlText w:val="o"/>
+      <w:lvlJc w:val="left"/>
+      <w:pPr>
+        <w:ind w:left="5760" w:hanging="360"/>
+      </w:pPr>
+      <w:rPr>
+        <w:rFonts w:ascii="Courier New" w:hAnsi="Courier New" w:cs="Courier New" w:hint="default"/>
+      </w:rPr>
+    </w:lvl>
+    <w:lvl w:ilvl="8" w:tplc="04090005" w:tentative="1">
+      <w:start w:val="1"/>
+      <w:numFmt w:val="bullet"/>
+      <w:lvlText w:val=""/>
+      <w:lvlJc w:val="left"/>
+      <w:pPr>
+        <w:ind w:left="6480" w:hanging="360"/>
+      </w:pPr>
+      <w:rPr>
+        <w:rFonts w:ascii="Wingdings" w:hAnsi="Wingdings" w:hint="default"/>
+      </w:rPr>
+    </w:lvl>
+  </w:abstractNum>
+  <w:abstractNum w:abstractNumId="1" w15:restartNumberingAfterBreak="0">
     <w:nsid w:val="1067626E"/>
     <w:multiLevelType w:val="multilevel"/>
     <w:tmpl w:val="B5DAE73A"/>
@@ -6672,7 +7490,120 @@
       </w:rPr>
     </w:lvl>
   </w:abstractNum>
-  <w:abstractNum w:abstractNumId="1" w15:restartNumberingAfterBreak="0">
+  <w:abstractNum w:abstractNumId="2" w15:restartNumberingAfterBreak="0">
+    <w:nsid w:val="17FA0AD7"/>
+    <w:multiLevelType w:val="hybridMultilevel"/>
+    <w:tmpl w:val="6F8E3590"/>
+    <w:lvl w:ilvl="0" w:tplc="04090001">
+      <w:start w:val="1"/>
+      <w:numFmt w:val="bullet"/>
+      <w:lvlText w:val=""/>
+      <w:lvlJc w:val="left"/>
+      <w:pPr>
+        <w:ind w:left="720" w:hanging="360"/>
+      </w:pPr>
+      <w:rPr>
+        <w:rFonts w:ascii="Symbol" w:hAnsi="Symbol" w:hint="default"/>
+      </w:rPr>
+    </w:lvl>
+    <w:lvl w:ilvl="1" w:tplc="04090003" w:tentative="1">
+      <w:start w:val="1"/>
+      <w:numFmt w:val="bullet"/>
+      <w:lvlText w:val="o"/>
+      <w:lvlJc w:val="left"/>
+      <w:pPr>
+        <w:ind w:left="1440" w:hanging="360"/>
+      </w:pPr>
+      <w:rPr>
+        <w:rFonts w:ascii="Courier New" w:hAnsi="Courier New" w:cs="Courier New" w:hint="default"/>
+      </w:rPr>
+    </w:lvl>
+    <w:lvl w:ilvl="2" w:tplc="04090005" w:tentative="1">
+      <w:start w:val="1"/>
+      <w:numFmt w:val="bullet"/>
+      <w:lvlText w:val=""/>
+      <w:lvlJc w:val="left"/>
+      <w:pPr>
+        <w:ind w:left="2160" w:hanging="360"/>
+      </w:pPr>
+      <w:rPr>
+        <w:rFonts w:ascii="Wingdings" w:hAnsi="Wingdings" w:hint="default"/>
+      </w:rPr>
+    </w:lvl>
+    <w:lvl w:ilvl="3" w:tplc="04090001" w:tentative="1">
+      <w:start w:val="1"/>
+      <w:numFmt w:val="bullet"/>
+      <w:lvlText w:val=""/>
+      <w:lvlJc w:val="left"/>
+      <w:pPr>
+        <w:ind w:left="2880" w:hanging="360"/>
+      </w:pPr>
+      <w:rPr>
+        <w:rFonts w:ascii="Symbol" w:hAnsi="Symbol" w:hint="default"/>
+      </w:rPr>
+    </w:lvl>
+    <w:lvl w:ilvl="4" w:tplc="04090003" w:tentative="1">
+      <w:start w:val="1"/>
+      <w:numFmt w:val="bullet"/>
+      <w:lvlText w:val="o"/>
+      <w:lvlJc w:val="left"/>
+      <w:pPr>
+        <w:ind w:left="3600" w:hanging="360"/>
+      </w:pPr>
+      <w:rPr>
+        <w:rFonts w:ascii="Courier New" w:hAnsi="Courier New" w:cs="Courier New" w:hint="default"/>
+      </w:rPr>
+    </w:lvl>
+    <w:lvl w:ilvl="5" w:tplc="04090005" w:tentative="1">
+      <w:start w:val="1"/>
+      <w:numFmt w:val="bullet"/>
+      <w:lvlText w:val=""/>
+      <w:lvlJc w:val="left"/>
+      <w:pPr>
+        <w:ind w:left="4320" w:hanging="360"/>
+      </w:pPr>
+      <w:rPr>
+        <w:rFonts w:ascii="Wingdings" w:hAnsi="Wingdings" w:hint="default"/>
+      </w:rPr>
+    </w:lvl>
+    <w:lvl w:ilvl="6" w:tplc="04090001" w:tentative="1">
+      <w:start w:val="1"/>
+      <w:numFmt w:val="bullet"/>
+      <w:lvlText w:val=""/>
+      <w:lvlJc w:val="left"/>
+      <w:pPr>
+        <w:ind w:left="5040" w:hanging="360"/>
+      </w:pPr>
+      <w:rPr>
+        <w:rFonts w:ascii="Symbol" w:hAnsi="Symbol" w:hint="default"/>
+      </w:rPr>
+    </w:lvl>
+    <w:lvl w:ilvl="7" w:tplc="04090003" w:tentative="1">
+      <w:start w:val="1"/>
+      <w:numFmt w:val="bullet"/>
+      <w:lvlText w:val="o"/>
+      <w:lvlJc w:val="left"/>
+      <w:pPr>
+        <w:ind w:left="5760" w:hanging="360"/>
+      </w:pPr>
+      <w:rPr>
+        <w:rFonts w:ascii="Courier New" w:hAnsi="Courier New" w:cs="Courier New" w:hint="default"/>
+      </w:rPr>
+    </w:lvl>
+    <w:lvl w:ilvl="8" w:tplc="04090005" w:tentative="1">
+      <w:start w:val="1"/>
+      <w:numFmt w:val="bullet"/>
+      <w:lvlText w:val=""/>
+      <w:lvlJc w:val="left"/>
+      <w:pPr>
+        <w:ind w:left="6480" w:hanging="360"/>
+      </w:pPr>
+      <w:rPr>
+        <w:rFonts w:ascii="Wingdings" w:hAnsi="Wingdings" w:hint="default"/>
+      </w:rPr>
+    </w:lvl>
+  </w:abstractNum>
+  <w:abstractNum w:abstractNumId="3" w15:restartNumberingAfterBreak="0">
     <w:nsid w:val="1980736C"/>
     <w:multiLevelType w:val="multilevel"/>
     <w:tmpl w:val="98F464E8"/>
@@ -6785,7 +7716,7 @@
       </w:rPr>
     </w:lvl>
   </w:abstractNum>
-  <w:abstractNum w:abstractNumId="2" w15:restartNumberingAfterBreak="0">
+  <w:abstractNum w:abstractNumId="4" w15:restartNumberingAfterBreak="0">
     <w:nsid w:val="22E861C9"/>
     <w:multiLevelType w:val="multilevel"/>
     <w:tmpl w:val="734A70D0"/>
@@ -6898,7 +7829,7 @@
       </w:rPr>
     </w:lvl>
   </w:abstractNum>
-  <w:abstractNum w:abstractNumId="3" w15:restartNumberingAfterBreak="0">
+  <w:abstractNum w:abstractNumId="5" w15:restartNumberingAfterBreak="0">
     <w:nsid w:val="2CBA10F4"/>
     <w:multiLevelType w:val="multilevel"/>
     <w:tmpl w:val="3AF8917E"/>
@@ -7011,7 +7942,7 @@
       </w:rPr>
     </w:lvl>
   </w:abstractNum>
-  <w:abstractNum w:abstractNumId="4" w15:restartNumberingAfterBreak="0">
+  <w:abstractNum w:abstractNumId="6" w15:restartNumberingAfterBreak="0">
     <w:nsid w:val="2FA05B9E"/>
     <w:multiLevelType w:val="multilevel"/>
     <w:tmpl w:val="ED5684E2"/>
@@ -7123,7 +8054,7 @@
       </w:rPr>
     </w:lvl>
   </w:abstractNum>
-  <w:abstractNum w:abstractNumId="5" w15:restartNumberingAfterBreak="0">
+  <w:abstractNum w:abstractNumId="7" w15:restartNumberingAfterBreak="0">
     <w:nsid w:val="30991D8E"/>
     <w:multiLevelType w:val="hybridMultilevel"/>
     <w:tmpl w:val="2F2CF664"/>
@@ -7236,7 +8167,7 @@
       </w:rPr>
     </w:lvl>
   </w:abstractNum>
-  <w:abstractNum w:abstractNumId="6" w15:restartNumberingAfterBreak="0">
+  <w:abstractNum w:abstractNumId="8" w15:restartNumberingAfterBreak="0">
     <w:nsid w:val="462D7C41"/>
     <w:multiLevelType w:val="multilevel"/>
     <w:tmpl w:val="2A5EC6CE"/>
@@ -7349,7 +8280,7 @@
       </w:rPr>
     </w:lvl>
   </w:abstractNum>
-  <w:abstractNum w:abstractNumId="7" w15:restartNumberingAfterBreak="0">
+  <w:abstractNum w:abstractNumId="9" w15:restartNumberingAfterBreak="0">
     <w:nsid w:val="485B1DD3"/>
     <w:multiLevelType w:val="hybridMultilevel"/>
     <w:tmpl w:val="B6880CB2"/>
@@ -7462,7 +8393,7 @@
       </w:rPr>
     </w:lvl>
   </w:abstractNum>
-  <w:abstractNum w:abstractNumId="8" w15:restartNumberingAfterBreak="0">
+  <w:abstractNum w:abstractNumId="10" w15:restartNumberingAfterBreak="0">
     <w:nsid w:val="4E2412C3"/>
     <w:multiLevelType w:val="multilevel"/>
     <w:tmpl w:val="05AA97FC"/>
@@ -7575,7 +8506,7 @@
       </w:rPr>
     </w:lvl>
   </w:abstractNum>
-  <w:abstractNum w:abstractNumId="9" w15:restartNumberingAfterBreak="0">
+  <w:abstractNum w:abstractNumId="11" w15:restartNumberingAfterBreak="0">
     <w:nsid w:val="548A78FF"/>
     <w:multiLevelType w:val="multilevel"/>
     <w:tmpl w:val="33F6CE5E"/>
@@ -7689,34 +8620,40 @@
     </w:lvl>
   </w:abstractNum>
   <w:num w:numId="1" w16cid:durableId="1909415793">
+    <w:abstractNumId w:val="11"/>
+  </w:num>
+  <w:num w:numId="2" w16cid:durableId="628510881">
+    <w:abstractNumId w:val="10"/>
+  </w:num>
+  <w:num w:numId="3" w16cid:durableId="989676571">
+    <w:abstractNumId w:val="3"/>
+  </w:num>
+  <w:num w:numId="4" w16cid:durableId="840465231">
+    <w:abstractNumId w:val="8"/>
+  </w:num>
+  <w:num w:numId="5" w16cid:durableId="2021228484">
+    <w:abstractNumId w:val="5"/>
+  </w:num>
+  <w:num w:numId="6" w16cid:durableId="1626275855">
+    <w:abstractNumId w:val="1"/>
+  </w:num>
+  <w:num w:numId="7" w16cid:durableId="1418819512">
+    <w:abstractNumId w:val="4"/>
+  </w:num>
+  <w:num w:numId="8" w16cid:durableId="622343098">
+    <w:abstractNumId w:val="6"/>
+  </w:num>
+  <w:num w:numId="9" w16cid:durableId="443035957">
     <w:abstractNumId w:val="9"/>
   </w:num>
-  <w:num w:numId="2" w16cid:durableId="628510881">
-    <w:abstractNumId w:val="8"/>
+  <w:num w:numId="10" w16cid:durableId="134495095">
+    <w:abstractNumId w:val="7"/>
   </w:num>
-  <w:num w:numId="3" w16cid:durableId="989676571">
-    <w:abstractNumId w:val="1"/>
-  </w:num>
-  <w:num w:numId="4" w16cid:durableId="840465231">
-    <w:abstractNumId w:val="6"/>
-  </w:num>
-  <w:num w:numId="5" w16cid:durableId="2021228484">
-    <w:abstractNumId w:val="3"/>
-  </w:num>
-  <w:num w:numId="6" w16cid:durableId="1626275855">
-    <w:abstractNumId w:val="0"/>
-  </w:num>
-  <w:num w:numId="7" w16cid:durableId="1418819512">
+  <w:num w:numId="11" w16cid:durableId="993219342">
     <w:abstractNumId w:val="2"/>
   </w:num>
-  <w:num w:numId="8" w16cid:durableId="622343098">
-    <w:abstractNumId w:val="4"/>
-  </w:num>
-  <w:num w:numId="9" w16cid:durableId="443035957">
-    <w:abstractNumId w:val="7"/>
-  </w:num>
-  <w:num w:numId="10" w16cid:durableId="134495095">
-    <w:abstractNumId w:val="5"/>
+  <w:num w:numId="12" w16cid:durableId="858392564">
+    <w:abstractNumId w:val="0"/>
   </w:num>
 </w:numbering>
 </file>

</xml_diff>

<commit_message>
created ui and added configuration files
</commit_message>
<xml_diff>
--- a/doc/Keresztes_Beata_SD_Project_Doc.docx
+++ b/doc/Keresztes_Beata_SD_Project_Doc.docx
@@ -151,17 +151,8 @@
           <w:rFonts w:ascii="Times New Roman" w:hAnsi="Times New Roman"/>
           <w:color w:val="366091"/>
         </w:rPr>
-        <w:t xml:space="preserve">  Student: Keresztes </w:t>
-      </w:r>
-      <w:proofErr w:type="spellStart"/>
-      <w:r>
-        <w:rPr>
-          <w:rFonts w:ascii="Times New Roman" w:hAnsi="Times New Roman"/>
-          <w:color w:val="366091"/>
-        </w:rPr>
-        <w:t>Beáta</w:t>
-      </w:r>
-      <w:proofErr w:type="spellEnd"/>
+        <w:t xml:space="preserve">  Student: Keresztes Beáta</w:t>
+      </w:r>
     </w:p>
     <w:p>
       <w:pPr>
@@ -1290,25 +1281,7 @@
           <w:szCs w:val="24"/>
         </w:rPr>
         <w:lastRenderedPageBreak/>
-        <w:t xml:space="preserve">way, so that anyone can quickly look up the details of an appointment or patient profile. It also allows the medical service providers or doctors to view and edit their work schedule, add </w:t>
-      </w:r>
-      <w:proofErr w:type="gramStart"/>
-      <w:r>
-        <w:rPr>
-          <w:rFonts w:ascii="Times New Roman" w:eastAsia="Times New Roman" w:hAnsi="Times New Roman" w:cs="Times New Roman"/>
-          <w:sz w:val="24"/>
-          <w:szCs w:val="24"/>
-        </w:rPr>
-        <w:t>breaks</w:t>
-      </w:r>
-      <w:proofErr w:type="gramEnd"/>
-      <w:r>
-        <w:rPr>
-          <w:rFonts w:ascii="Times New Roman" w:eastAsia="Times New Roman" w:hAnsi="Times New Roman" w:cs="Times New Roman"/>
-          <w:sz w:val="24"/>
-          <w:szCs w:val="24"/>
-        </w:rPr>
-        <w:t xml:space="preserve"> or view the appointments assigned to them, as well as the patient’s profile. Nevertheless, this app also provides flexibility for the users, as they can schedule appointments at any time of the day, even outside the working hours of the clinic.</w:t>
+        <w:t>way, so that anyone can quickly look up the details of an appointment or patient profile. It also allows the medical service providers or doctors to view and edit their work schedule, add breaks or view the appointments assigned to them, as well as the patient’s profile. Nevertheless, this app also provides flexibility for the users, as they can schedule appointments at any time of the day, even outside the working hours of the clinic.</w:t>
       </w:r>
     </w:p>
     <w:p>
@@ -1338,25 +1311,7 @@
           <w:sz w:val="24"/>
           <w:szCs w:val="24"/>
         </w:rPr>
-        <w:t xml:space="preserve">It can be used by the patients and medical staff of a clinic, </w:t>
-      </w:r>
-      <w:proofErr w:type="gramStart"/>
-      <w:r>
-        <w:rPr>
-          <w:rFonts w:ascii="Times New Roman" w:eastAsia="Times New Roman" w:hAnsi="Times New Roman" w:cs="Times New Roman"/>
-          <w:sz w:val="24"/>
-          <w:szCs w:val="24"/>
-        </w:rPr>
-        <w:t>in order to</w:t>
-      </w:r>
-      <w:proofErr w:type="gramEnd"/>
-      <w:r>
-        <w:rPr>
-          <w:rFonts w:ascii="Times New Roman" w:eastAsia="Times New Roman" w:hAnsi="Times New Roman" w:cs="Times New Roman"/>
-          <w:sz w:val="24"/>
-          <w:szCs w:val="24"/>
-        </w:rPr>
-        <w:t xml:space="preserve"> efficiently manage their patients’ appointments, save time and maintain an organized schedule. </w:t>
+        <w:t xml:space="preserve">It can be used by the patients and medical staff of a clinic, in order to efficiently manage their patients’ appointments, save time and maintain an organized schedule. </w:t>
       </w:r>
     </w:p>
     <w:p>
@@ -1476,16 +1431,7 @@
           <w:sz w:val="24"/>
           <w:szCs w:val="24"/>
         </w:rPr>
-        <w:t xml:space="preserve">he requested service </w:t>
-      </w:r>
-      <w:proofErr w:type="gramStart"/>
-      <w:r>
-        <w:rPr>
-          <w:rFonts w:ascii="Times New Roman" w:eastAsia="Times New Roman" w:hAnsi="Times New Roman" w:cs="Times New Roman"/>
-          <w:sz w:val="24"/>
-          <w:szCs w:val="24"/>
-        </w:rPr>
-        <w:t xml:space="preserve">and </w:t>
+        <w:t xml:space="preserve">he requested service and </w:t>
       </w:r>
       <w:r>
         <w:rPr>
@@ -1494,17 +1440,7 @@
           <w:sz w:val="24"/>
           <w:szCs w:val="24"/>
         </w:rPr>
-        <w:t xml:space="preserve"> the</w:t>
-      </w:r>
-      <w:proofErr w:type="gramEnd"/>
-      <w:r>
-        <w:rPr>
-          <w:rFonts w:ascii="Times New Roman" w:eastAsia="Times New Roman" w:hAnsi="Times New Roman" w:cs="Times New Roman"/>
-          <w:color w:val="000000"/>
-          <w:sz w:val="24"/>
-          <w:szCs w:val="24"/>
-        </w:rPr>
-        <w:t xml:space="preserve"> availability of the doctors.</w:t>
+        <w:t xml:space="preserve"> the availability of the doctors.</w:t>
       </w:r>
     </w:p>
     <w:p>
@@ -1566,27 +1502,7 @@
           <w:sz w:val="24"/>
           <w:szCs w:val="24"/>
         </w:rPr>
-        <w:t xml:space="preserve">, </w:t>
-      </w:r>
-      <w:proofErr w:type="gramStart"/>
-      <w:r>
-        <w:rPr>
-          <w:rFonts w:ascii="Times New Roman" w:eastAsia="Times New Roman" w:hAnsi="Times New Roman" w:cs="Times New Roman"/>
-          <w:color w:val="000000"/>
-          <w:sz w:val="24"/>
-          <w:szCs w:val="24"/>
-        </w:rPr>
-        <w:t>in order to</w:t>
-      </w:r>
-      <w:proofErr w:type="gramEnd"/>
-      <w:r>
-        <w:rPr>
-          <w:rFonts w:ascii="Times New Roman" w:eastAsia="Times New Roman" w:hAnsi="Times New Roman" w:cs="Times New Roman"/>
-          <w:color w:val="000000"/>
-          <w:sz w:val="24"/>
-          <w:szCs w:val="24"/>
-        </w:rPr>
-        <w:t xml:space="preserve"> indicate when they are available.</w:t>
+        <w:t>, in order to indicate when they are available.</w:t>
       </w:r>
     </w:p>
     <w:p>
@@ -1725,25 +1641,7 @@
           <w:sz w:val="24"/>
           <w:szCs w:val="24"/>
         </w:rPr>
-        <w:t xml:space="preserve">The application supports 3 types of users: Patient, </w:t>
-      </w:r>
-      <w:proofErr w:type="gramStart"/>
-      <w:r>
-        <w:rPr>
-          <w:rFonts w:ascii="Times New Roman" w:eastAsia="Times New Roman" w:hAnsi="Times New Roman" w:cs="Times New Roman"/>
-          <w:sz w:val="24"/>
-          <w:szCs w:val="24"/>
-        </w:rPr>
-        <w:t>Doctor</w:t>
-      </w:r>
-      <w:proofErr w:type="gramEnd"/>
-      <w:r>
-        <w:rPr>
-          <w:rFonts w:ascii="Times New Roman" w:eastAsia="Times New Roman" w:hAnsi="Times New Roman" w:cs="Times New Roman"/>
-          <w:sz w:val="24"/>
-          <w:szCs w:val="24"/>
-        </w:rPr>
-        <w:t xml:space="preserve"> and Receptionist, each with their own set of functionalities.</w:t>
+        <w:t>The application supports 3 types of users: Patient, Doctor and Receptionist, each with their own set of functionalities.</w:t>
       </w:r>
     </w:p>
     <w:p>
@@ -3832,27 +3730,7 @@
           <w:sz w:val="24"/>
           <w:szCs w:val="24"/>
         </w:rPr>
-        <w:t xml:space="preserve">The chosen username is already taken, in which case the registration </w:t>
-      </w:r>
-      <w:proofErr w:type="gramStart"/>
-      <w:r>
-        <w:rPr>
-          <w:rFonts w:ascii="Times New Roman" w:eastAsia="Times New Roman" w:hAnsi="Times New Roman" w:cs="Times New Roman"/>
-          <w:color w:val="000000"/>
-          <w:sz w:val="24"/>
-          <w:szCs w:val="24"/>
-        </w:rPr>
-        <w:t>fails</w:t>
-      </w:r>
-      <w:proofErr w:type="gramEnd"/>
-      <w:r>
-        <w:rPr>
-          <w:rFonts w:ascii="Times New Roman" w:eastAsia="Times New Roman" w:hAnsi="Times New Roman" w:cs="Times New Roman"/>
-          <w:color w:val="000000"/>
-          <w:sz w:val="24"/>
-          <w:szCs w:val="24"/>
-        </w:rPr>
-        <w:t xml:space="preserve"> and an error message appears notifying the user that the account could not be created, because the username is already taken.</w:t>
+        <w:t>The chosen username is already taken, in which case the registration fails and an error message appears notifying the user that the account could not be created, because the username is already taken.</w:t>
       </w:r>
     </w:p>
     <w:p>
@@ -4425,23 +4303,13 @@
           <w:szCs w:val="24"/>
         </w:rPr>
       </w:pPr>
-      <w:proofErr w:type="spellStart"/>
-      <w:r>
-        <w:rPr>
-          <w:rFonts w:ascii="Times New Roman" w:eastAsia="Times New Roman" w:hAnsi="Times New Roman" w:cs="Times New Roman"/>
-          <w:sz w:val="24"/>
-          <w:szCs w:val="24"/>
-        </w:rPr>
-        <w:t>He/She</w:t>
-      </w:r>
-      <w:proofErr w:type="spellEnd"/>
-      <w:r>
-        <w:rPr>
-          <w:rFonts w:ascii="Times New Roman" w:eastAsia="Times New Roman" w:hAnsi="Times New Roman" w:cs="Times New Roman"/>
-          <w:sz w:val="24"/>
-          <w:szCs w:val="24"/>
-        </w:rPr>
-        <w:t xml:space="preserve"> can view the appointments for each day.</w:t>
+      <w:r>
+        <w:rPr>
+          <w:rFonts w:ascii="Times New Roman" w:eastAsia="Times New Roman" w:hAnsi="Times New Roman" w:cs="Times New Roman"/>
+          <w:sz w:val="24"/>
+          <w:szCs w:val="24"/>
+        </w:rPr>
+        <w:t>He/She can view the appointments for each day.</w:t>
       </w:r>
     </w:p>
     <w:p>
@@ -4724,21 +4592,7 @@
         <w:rPr>
           <w:rFonts w:ascii="Times New Roman" w:hAnsi="Times New Roman" w:cs="Times New Roman"/>
         </w:rPr>
-        <w:t xml:space="preserve">Business logic </w:t>
-      </w:r>
-      <w:proofErr w:type="gramStart"/>
-      <w:r>
-        <w:rPr>
-          <w:rFonts w:ascii="Times New Roman" w:hAnsi="Times New Roman" w:cs="Times New Roman"/>
-        </w:rPr>
-        <w:t>layer:</w:t>
-      </w:r>
-      <w:proofErr w:type="gramEnd"/>
-      <w:r>
-        <w:rPr>
-          <w:rFonts w:ascii="Times New Roman" w:hAnsi="Times New Roman" w:cs="Times New Roman"/>
-        </w:rPr>
-        <w:t xml:space="preserve"> contains the business logic that determines the application’s core functionalities.</w:t>
+        <w:t>Business logic layer: contains the business logic that determines the application’s core functionalities.</w:t>
       </w:r>
     </w:p>
     <w:p>
@@ -4785,21 +4639,7 @@
         <w:rPr>
           <w:rFonts w:ascii="Times New Roman" w:hAnsi="Times New Roman" w:cs="Times New Roman"/>
         </w:rPr>
-        <w:t xml:space="preserve">The application fits nicely the layered model, as it contains the </w:t>
-      </w:r>
-      <w:proofErr w:type="gramStart"/>
-      <w:r>
-        <w:rPr>
-          <w:rFonts w:ascii="Times New Roman" w:hAnsi="Times New Roman" w:cs="Times New Roman"/>
-        </w:rPr>
-        <w:t>web-pages</w:t>
-      </w:r>
-      <w:proofErr w:type="gramEnd"/>
-      <w:r>
-        <w:rPr>
-          <w:rFonts w:ascii="Times New Roman" w:hAnsi="Times New Roman" w:cs="Times New Roman"/>
-        </w:rPr>
-        <w:t xml:space="preserve"> displayed for the end users in the view layer, the business logic and the core functionalities are provided by the controller and service classes in the business logic layer, while the access to the database through repository manager classes is achieved in the data access layer. Each layer representing a different package or component, containing the relevant classes.</w:t>
+        <w:t>The application fits nicely the layered model, as it contains the web-pages displayed for the end users in the view layer, the business logic and the core functionalities are provided by the controller and service classes in the business logic layer, while the access to the database through repository manager classes is achieved in the data access layer. Each layer representing a different package or component, containing the relevant classes.</w:t>
       </w:r>
     </w:p>
     <w:p>
@@ -4813,21 +4653,7 @@
         <w:rPr>
           <w:rFonts w:ascii="Times New Roman" w:hAnsi="Times New Roman" w:cs="Times New Roman"/>
         </w:rPr>
-        <w:t xml:space="preserve">The application’s relevant data is stored in a </w:t>
-      </w:r>
-      <w:proofErr w:type="spellStart"/>
-      <w:r>
-        <w:rPr>
-          <w:rFonts w:ascii="Times New Roman" w:hAnsi="Times New Roman" w:cs="Times New Roman"/>
-        </w:rPr>
-        <w:t>MySql</w:t>
-      </w:r>
-      <w:proofErr w:type="spellEnd"/>
-      <w:r>
-        <w:rPr>
-          <w:rFonts w:ascii="Times New Roman" w:hAnsi="Times New Roman" w:cs="Times New Roman"/>
-        </w:rPr>
-        <w:t xml:space="preserve"> database, and the communication between the database server and the application is achieved through the Spring Data JPA, which provides Repository classes for accessing and managing data in the Data access layer.</w:t>
+        <w:t>The application’s relevant data is stored in a MySql database, and the communication between the database server and the application is achieved through the Spring Data JPA, which provides Repository classes for accessing and managing data in the Data access layer.</w:t>
       </w:r>
     </w:p>
     <w:p>
@@ -4914,23 +4740,7 @@
           <w:rFonts w:ascii="Times New Roman" w:eastAsia="Times New Roman" w:hAnsi="Times New Roman" w:cs="Times New Roman"/>
           <w:iCs/>
         </w:rPr>
-        <w:t xml:space="preserve">View: present the user interface based on </w:t>
-      </w:r>
-      <w:proofErr w:type="spellStart"/>
-      <w:r>
-        <w:rPr>
-          <w:rFonts w:ascii="Times New Roman" w:eastAsia="Times New Roman" w:hAnsi="Times New Roman" w:cs="Times New Roman"/>
-          <w:iCs/>
-        </w:rPr>
-        <w:t>Thymeleaf</w:t>
-      </w:r>
-      <w:proofErr w:type="spellEnd"/>
-      <w:r>
-        <w:rPr>
-          <w:rFonts w:ascii="Times New Roman" w:eastAsia="Times New Roman" w:hAnsi="Times New Roman" w:cs="Times New Roman"/>
-          <w:iCs/>
-        </w:rPr>
-        <w:t xml:space="preserve"> templates</w:t>
+        <w:t>View: present the user interface based on Thymeleaf templates</w:t>
       </w:r>
     </w:p>
     <w:p>
@@ -5265,35 +5075,7 @@
         <w:rPr>
           <w:rFonts w:ascii="Times New Roman" w:eastAsia="Times New Roman" w:hAnsi="Times New Roman" w:cs="Times New Roman"/>
         </w:rPr>
-        <w:t xml:space="preserve">Package users which </w:t>
-      </w:r>
-      <w:proofErr w:type="gramStart"/>
-      <w:r>
-        <w:rPr>
-          <w:rFonts w:ascii="Times New Roman" w:eastAsia="Times New Roman" w:hAnsi="Times New Roman" w:cs="Times New Roman"/>
-        </w:rPr>
-        <w:t>contains</w:t>
-      </w:r>
-      <w:proofErr w:type="gramEnd"/>
-      <w:r>
-        <w:rPr>
-          <w:rFonts w:ascii="Times New Roman" w:eastAsia="Times New Roman" w:hAnsi="Times New Roman" w:cs="Times New Roman"/>
-        </w:rPr>
-        <w:t xml:space="preserve"> the 3 types of users and the related data grouped into different entities (profiles), having the common features/attributes included in a common superclass, </w:t>
-      </w:r>
-      <w:proofErr w:type="spellStart"/>
-      <w:r>
-        <w:rPr>
-          <w:rFonts w:ascii="Times New Roman" w:eastAsia="Times New Roman" w:hAnsi="Times New Roman" w:cs="Times New Roman"/>
-        </w:rPr>
-        <w:t>UserProfile</w:t>
-      </w:r>
-      <w:proofErr w:type="spellEnd"/>
-      <w:r>
-        <w:rPr>
-          <w:rFonts w:ascii="Times New Roman" w:eastAsia="Times New Roman" w:hAnsi="Times New Roman" w:cs="Times New Roman"/>
-        </w:rPr>
-        <w:t>. The credentials and login related details are stored in the Account entity.</w:t>
+        <w:t>Package users which contains the 3 types of users and the related data grouped into different entities (profiles), having the common features/attributes included in a common superclass, UserProfile. The credentials and login related details are stored in the Account entity.</w:t>
       </w:r>
     </w:p>
     <w:p>
@@ -5615,19 +5397,20 @@
         <w:rPr>
           <w:rFonts w:ascii="Times New Roman" w:hAnsi="Times New Roman" w:cs="Times New Roman"/>
         </w:rPr>
-        <w:t>Patient requests an appointment:</w:t>
-      </w:r>
-    </w:p>
-    <w:p>
-      <w:pPr>
-        <w:pStyle w:val="Heading2"/>
-      </w:pPr>
+        <w:t>Patient requests an appointmen</w:t>
+      </w:r>
+      <w:r>
+        <w:rPr>
+          <w:rFonts w:ascii="Times New Roman" w:hAnsi="Times New Roman" w:cs="Times New Roman"/>
+        </w:rPr>
+        <w:t>t:</w:t>
+      </w:r>
       <w:r>
         <w:rPr>
           <w:noProof/>
         </w:rPr>
         <w:drawing>
-          <wp:inline distT="0" distB="0" distL="0" distR="0" wp14:anchorId="428CB75B" wp14:editId="4D86D856">
+          <wp:inline distT="0" distB="0" distL="0" distR="0" wp14:anchorId="428CB75B" wp14:editId="17A44325">
             <wp:extent cx="5943600" cy="1639570"/>
             <wp:effectExtent l="0" t="0" r="0" b="0"/>
             <wp:docPr id="12" name="Picture 12" descr="Diagram&#10;&#10;Description automatically generated"/>
@@ -5659,7 +5442,7 @@
                   <pic:spPr bwMode="auto">
                     <a:xfrm>
                       <a:off x="0" y="0"/>
-                      <a:ext cx="5943600" cy="1639570"/>
+                      <a:ext cx="5953708" cy="1642358"/>
                     </a:xfrm>
                     <a:prstGeom prst="rect">
                       <a:avLst/>
@@ -5837,12 +5620,8 @@
       <w:pPr>
         <w:pStyle w:val="Heading2"/>
       </w:pPr>
-    </w:p>
-    <w:p>
-      <w:pPr>
-        <w:pStyle w:val="Heading2"/>
-      </w:pPr>
-      <w:r>
+      <w:r>
+        <w:lastRenderedPageBreak/>
         <w:t>3.6 Activity diagram</w:t>
       </w:r>
     </w:p>
@@ -5863,18 +5642,12 @@
         </w:rPr>
         <w:t>Activity diagram for a patient:</w:t>
       </w:r>
-    </w:p>
-    <w:p>
-      <w:pPr>
-        <w:pStyle w:val="Heading1"/>
-      </w:pPr>
       <w:bookmarkStart w:id="11" w:name="_heading=h.26in1rg" w:colFirst="0" w:colLast="0"/>
       <w:bookmarkEnd w:id="11"/>
       <w:r>
         <w:rPr>
           <w:noProof/>
         </w:rPr>
-        <w:lastRenderedPageBreak/>
         <w:drawing>
           <wp:inline distT="0" distB="0" distL="0" distR="0" wp14:anchorId="1FC78B9E" wp14:editId="252A4E9C">
             <wp:extent cx="5943600" cy="4932045"/>
@@ -6033,10 +5806,12 @@
           <w:sz w:val="20"/>
           <w:szCs w:val="20"/>
         </w:rPr>
-        <w:t xml:space="preserve">&lt; Se </w:t>
-      </w:r>
-      <w:proofErr w:type="spellStart"/>
-      <w:r>
+        <w:t xml:space="preserve">&lt; Se va scrie o mica introducere./&gt; </w:t>
+      </w:r>
+    </w:p>
+    <w:p>
+      <w:pPr>
+        <w:ind w:firstLine="720"/>
         <w:rPr>
           <w:rFonts w:ascii="Times New Roman" w:eastAsia="Times New Roman" w:hAnsi="Times New Roman" w:cs="Times New Roman"/>
           <w:i/>
@@ -6044,86 +5819,6 @@
           <w:sz w:val="20"/>
           <w:szCs w:val="20"/>
         </w:rPr>
-        <w:t>va</w:t>
-      </w:r>
-      <w:proofErr w:type="spellEnd"/>
-      <w:r>
-        <w:rPr>
-          <w:rFonts w:ascii="Times New Roman" w:eastAsia="Times New Roman" w:hAnsi="Times New Roman" w:cs="Times New Roman"/>
-          <w:i/>
-          <w:color w:val="FF0000"/>
-          <w:sz w:val="20"/>
-          <w:szCs w:val="20"/>
-        </w:rPr>
-        <w:t xml:space="preserve"> </w:t>
-      </w:r>
-      <w:proofErr w:type="spellStart"/>
-      <w:r>
-        <w:rPr>
-          <w:rFonts w:ascii="Times New Roman" w:eastAsia="Times New Roman" w:hAnsi="Times New Roman" w:cs="Times New Roman"/>
-          <w:i/>
-          <w:color w:val="FF0000"/>
-          <w:sz w:val="20"/>
-          <w:szCs w:val="20"/>
-        </w:rPr>
-        <w:t>scrie</w:t>
-      </w:r>
-      <w:proofErr w:type="spellEnd"/>
-      <w:r>
-        <w:rPr>
-          <w:rFonts w:ascii="Times New Roman" w:eastAsia="Times New Roman" w:hAnsi="Times New Roman" w:cs="Times New Roman"/>
-          <w:i/>
-          <w:color w:val="FF0000"/>
-          <w:sz w:val="20"/>
-          <w:szCs w:val="20"/>
-        </w:rPr>
-        <w:t xml:space="preserve"> o mica </w:t>
-      </w:r>
-      <w:proofErr w:type="spellStart"/>
-      <w:proofErr w:type="gramStart"/>
-      <w:r>
-        <w:rPr>
-          <w:rFonts w:ascii="Times New Roman" w:eastAsia="Times New Roman" w:hAnsi="Times New Roman" w:cs="Times New Roman"/>
-          <w:i/>
-          <w:color w:val="FF0000"/>
-          <w:sz w:val="20"/>
-          <w:szCs w:val="20"/>
-        </w:rPr>
-        <w:t>introducere</w:t>
-      </w:r>
-      <w:proofErr w:type="spellEnd"/>
-      <w:r>
-        <w:rPr>
-          <w:rFonts w:ascii="Times New Roman" w:eastAsia="Times New Roman" w:hAnsi="Times New Roman" w:cs="Times New Roman"/>
-          <w:i/>
-          <w:color w:val="FF0000"/>
-          <w:sz w:val="20"/>
-          <w:szCs w:val="20"/>
-        </w:rPr>
-        <w:t>./</w:t>
-      </w:r>
-      <w:proofErr w:type="gramEnd"/>
-      <w:r>
-        <w:rPr>
-          <w:rFonts w:ascii="Times New Roman" w:eastAsia="Times New Roman" w:hAnsi="Times New Roman" w:cs="Times New Roman"/>
-          <w:i/>
-          <w:color w:val="FF0000"/>
-          <w:sz w:val="20"/>
-          <w:szCs w:val="20"/>
-        </w:rPr>
-        <w:t xml:space="preserve">&gt; </w:t>
-      </w:r>
-    </w:p>
-    <w:p>
-      <w:pPr>
-        <w:ind w:firstLine="720"/>
-        <w:rPr>
-          <w:rFonts w:ascii="Times New Roman" w:eastAsia="Times New Roman" w:hAnsi="Times New Roman" w:cs="Times New Roman"/>
-          <w:i/>
-          <w:color w:val="FF0000"/>
-          <w:sz w:val="20"/>
-          <w:szCs w:val="20"/>
-        </w:rPr>
       </w:pPr>
     </w:p>
     <w:p>
@@ -6133,7 +5828,6 @@
       <w:bookmarkStart w:id="12" w:name="_heading=h.lnxbz9" w:colFirst="0" w:colLast="0"/>
       <w:bookmarkEnd w:id="12"/>
       <w:r>
-        <w:lastRenderedPageBreak/>
         <w:t>4.1 Non-functional requirements</w:t>
       </w:r>
     </w:p>
@@ -6203,21 +5897,7 @@
         <w:rPr>
           <w:rFonts w:ascii="Times New Roman" w:hAnsi="Times New Roman" w:cs="Times New Roman"/>
         </w:rPr>
-        <w:t xml:space="preserve"> by using the </w:t>
-      </w:r>
-      <w:proofErr w:type="spellStart"/>
-      <w:r>
-        <w:rPr>
-          <w:rFonts w:ascii="Times New Roman" w:hAnsi="Times New Roman" w:cs="Times New Roman"/>
-        </w:rPr>
-        <w:t>PasswordEncoder</w:t>
-      </w:r>
-      <w:proofErr w:type="spellEnd"/>
-      <w:r>
-        <w:rPr>
-          <w:rFonts w:ascii="Times New Roman" w:hAnsi="Times New Roman" w:cs="Times New Roman"/>
-        </w:rPr>
-        <w:t xml:space="preserve"> of Spring Security.</w:t>
+        <w:t xml:space="preserve"> by using the PasswordEncoder of Spring Security.</w:t>
       </w:r>
     </w:p>
     <w:p>
@@ -6275,21 +5955,7 @@
         <w:rPr>
           <w:rFonts w:ascii="Times New Roman" w:hAnsi="Times New Roman" w:cs="Times New Roman"/>
         </w:rPr>
-        <w:t xml:space="preserve">filling the database with more data, registering </w:t>
-      </w:r>
-      <w:proofErr w:type="gramStart"/>
-      <w:r>
-        <w:rPr>
-          <w:rFonts w:ascii="Times New Roman" w:hAnsi="Times New Roman" w:cs="Times New Roman"/>
-        </w:rPr>
-        <w:t>a large number of</w:t>
-      </w:r>
-      <w:proofErr w:type="gramEnd"/>
-      <w:r>
-        <w:rPr>
-          <w:rFonts w:ascii="Times New Roman" w:hAnsi="Times New Roman" w:cs="Times New Roman"/>
-        </w:rPr>
-        <w:t xml:space="preserve"> patients, storing a large number of appointments</w:t>
+        <w:t>filling the database with more data, registering a large number of patients, storing a large number of appointments</w:t>
       </w:r>
       <w:r>
         <w:rPr>
@@ -6528,45 +6194,55 @@
         <w:rPr>
           <w:rFonts w:ascii="Times New Roman" w:hAnsi="Times New Roman" w:cs="Times New Roman"/>
         </w:rPr>
-        <w:t xml:space="preserve">For storing the application’s </w:t>
-      </w:r>
-      <w:proofErr w:type="gramStart"/>
-      <w:r>
-        <w:rPr>
-          <w:rFonts w:ascii="Times New Roman" w:hAnsi="Times New Roman" w:cs="Times New Roman"/>
-        </w:rPr>
-        <w:t>data</w:t>
-      </w:r>
-      <w:proofErr w:type="gramEnd"/>
-      <w:r>
-        <w:rPr>
-          <w:rFonts w:ascii="Times New Roman" w:hAnsi="Times New Roman" w:cs="Times New Roman"/>
-        </w:rPr>
-        <w:t xml:space="preserve"> the </w:t>
-      </w:r>
-      <w:proofErr w:type="spellStart"/>
+        <w:t xml:space="preserve">For storing the application’s data the </w:t>
+      </w:r>
       <w:r>
         <w:rPr>
           <w:rFonts w:ascii="Times New Roman" w:hAnsi="Times New Roman" w:cs="Times New Roman"/>
           <w:b/>
           <w:bCs/>
         </w:rPr>
-        <w:t>MySql</w:t>
-      </w:r>
-      <w:proofErr w:type="spellEnd"/>
+        <w:t>MySql database server</w:t>
+      </w:r>
+      <w:r>
+        <w:rPr>
+          <w:rFonts w:ascii="Times New Roman" w:hAnsi="Times New Roman" w:cs="Times New Roman"/>
+        </w:rPr>
+        <w:t xml:space="preserve"> is used. It allows to create relational databases, entities and specify the relationship between them, the type of associations. The communication with the database from within the application’s logic is achieved through the </w:t>
+      </w:r>
       <w:r>
         <w:rPr>
           <w:rFonts w:ascii="Times New Roman" w:hAnsi="Times New Roman" w:cs="Times New Roman"/>
           <w:b/>
           <w:bCs/>
         </w:rPr>
-        <w:t xml:space="preserve"> database server</w:t>
-      </w:r>
-      <w:r>
-        <w:rPr>
-          <w:rFonts w:ascii="Times New Roman" w:hAnsi="Times New Roman" w:cs="Times New Roman"/>
-        </w:rPr>
-        <w:t xml:space="preserve"> is used. It allows to create relational databases, entities and specify the relationship between them, the type of associations. The communication with the database from within the application’s logic is achieved through the </w:t>
+        <w:t>JPA</w:t>
+      </w:r>
+      <w:r>
+        <w:rPr>
+          <w:rFonts w:ascii="Times New Roman" w:hAnsi="Times New Roman" w:cs="Times New Roman"/>
+        </w:rPr>
+        <w:t xml:space="preserve"> based repositories</w:t>
+      </w:r>
+      <w:r>
+        <w:rPr>
+          <w:rFonts w:ascii="Times New Roman" w:hAnsi="Times New Roman" w:cs="Times New Roman"/>
+        </w:rPr>
+        <w:t>, in the data access layer.</w:t>
+      </w:r>
+    </w:p>
+    <w:p>
+      <w:pPr>
+        <w:jc w:val="both"/>
+        <w:rPr>
+          <w:rFonts w:ascii="Times New Roman" w:hAnsi="Times New Roman" w:cs="Times New Roman"/>
+        </w:rPr>
+      </w:pPr>
+      <w:r>
+        <w:rPr>
+          <w:rFonts w:ascii="Times New Roman" w:hAnsi="Times New Roman" w:cs="Times New Roman"/>
+        </w:rPr>
+        <w:t xml:space="preserve">The front end is developed using </w:t>
       </w:r>
       <w:r>
         <w:rPr>
@@ -6574,19 +6250,25 @@
           <w:b/>
           <w:bCs/>
         </w:rPr>
-        <w:t>JPA</w:t>
-      </w:r>
-      <w:r>
-        <w:rPr>
-          <w:rFonts w:ascii="Times New Roman" w:hAnsi="Times New Roman" w:cs="Times New Roman"/>
-        </w:rPr>
-        <w:t xml:space="preserve"> based repositories</w:t>
-      </w:r>
-      <w:r>
-        <w:rPr>
-          <w:rFonts w:ascii="Times New Roman" w:hAnsi="Times New Roman" w:cs="Times New Roman"/>
-        </w:rPr>
-        <w:t>, in the data access layer.</w:t>
+        <w:t>React</w:t>
+      </w:r>
+      <w:r>
+        <w:rPr>
+          <w:rFonts w:ascii="Times New Roman" w:hAnsi="Times New Roman" w:cs="Times New Roman"/>
+        </w:rPr>
+        <w:t xml:space="preserve"> </w:t>
+      </w:r>
+      <w:r>
+        <w:rPr>
+          <w:rFonts w:ascii="Times New Roman" w:hAnsi="Times New Roman" w:cs="Times New Roman"/>
+        </w:rPr>
+        <w:t>and HTML5.</w:t>
+      </w:r>
+      <w:r>
+        <w:rPr>
+          <w:rFonts w:ascii="Times New Roman" w:hAnsi="Times New Roman" w:cs="Times New Roman"/>
+        </w:rPr>
+        <w:t xml:space="preserve"> </w:t>
       </w:r>
     </w:p>
     <w:p>
@@ -6600,7 +6282,7 @@
         <w:rPr>
           <w:rFonts w:ascii="Times New Roman" w:hAnsi="Times New Roman" w:cs="Times New Roman"/>
         </w:rPr>
-        <w:t xml:space="preserve">The front end is developed using </w:t>
+        <w:t xml:space="preserve">Spring Boot automatically starts up an embedded </w:t>
       </w:r>
       <w:r>
         <w:rPr>
@@ -6608,25 +6290,13 @@
           <w:b/>
           <w:bCs/>
         </w:rPr>
-        <w:t>React</w:t>
-      </w:r>
-      <w:r>
-        <w:rPr>
-          <w:rFonts w:ascii="Times New Roman" w:hAnsi="Times New Roman" w:cs="Times New Roman"/>
-        </w:rPr>
-        <w:t xml:space="preserve"> </w:t>
-      </w:r>
-      <w:r>
-        <w:rPr>
-          <w:rFonts w:ascii="Times New Roman" w:hAnsi="Times New Roman" w:cs="Times New Roman"/>
-        </w:rPr>
-        <w:t>and HTML5.</w:t>
-      </w:r>
-      <w:r>
-        <w:rPr>
-          <w:rFonts w:ascii="Times New Roman" w:hAnsi="Times New Roman" w:cs="Times New Roman"/>
-        </w:rPr>
-        <w:t xml:space="preserve"> </w:t>
+        <w:t>Tomcat</w:t>
+      </w:r>
+      <w:r>
+        <w:rPr>
+          <w:rFonts w:ascii="Times New Roman" w:hAnsi="Times New Roman" w:cs="Times New Roman"/>
+        </w:rPr>
+        <w:t xml:space="preserve"> server when the application starts, representing a container in which the application can be deployed and run, and which contains the binaries for the server. Once the server is up and running, it should be able to serve client requests.</w:t>
       </w:r>
     </w:p>
     <w:p>
@@ -6640,7 +6310,7 @@
         <w:rPr>
           <w:rFonts w:ascii="Times New Roman" w:hAnsi="Times New Roman" w:cs="Times New Roman"/>
         </w:rPr>
-        <w:t xml:space="preserve">Spring Boot automatically starts up an embedded </w:t>
+        <w:t xml:space="preserve">Security constraints such as protecting the web content and users’ data is achieved through the help of the </w:t>
       </w:r>
       <w:r>
         <w:rPr>
@@ -6648,13 +6318,13 @@
           <w:b/>
           <w:bCs/>
         </w:rPr>
-        <w:t>Tomcat</w:t>
-      </w:r>
-      <w:r>
-        <w:rPr>
-          <w:rFonts w:ascii="Times New Roman" w:hAnsi="Times New Roman" w:cs="Times New Roman"/>
-        </w:rPr>
-        <w:t xml:space="preserve"> server when the application starts, representing a container in which the application can be deployed and run, and which contains the binaries for the server. Once the server is up and running, it should be able to serve client requests.</w:t>
+        <w:t xml:space="preserve">Spring Security </w:t>
+      </w:r>
+      <w:r>
+        <w:rPr>
+          <w:rFonts w:ascii="Times New Roman" w:hAnsi="Times New Roman" w:cs="Times New Roman"/>
+        </w:rPr>
+        <w:t>framework, which provides authentication, authorization, and protection against attacks.</w:t>
       </w:r>
     </w:p>
     <w:p>
@@ -6668,35 +6338,6 @@
         <w:rPr>
           <w:rFonts w:ascii="Times New Roman" w:hAnsi="Times New Roman" w:cs="Times New Roman"/>
         </w:rPr>
-        <w:t xml:space="preserve">Security constraints such as protecting the web content and users’ data is achieved through the help of the </w:t>
-      </w:r>
-      <w:r>
-        <w:rPr>
-          <w:rFonts w:ascii="Times New Roman" w:hAnsi="Times New Roman" w:cs="Times New Roman"/>
-          <w:b/>
-          <w:bCs/>
-        </w:rPr>
-        <w:t xml:space="preserve">Spring Security </w:t>
-      </w:r>
-      <w:r>
-        <w:rPr>
-          <w:rFonts w:ascii="Times New Roman" w:hAnsi="Times New Roman" w:cs="Times New Roman"/>
-        </w:rPr>
-        <w:t>framework, which provides authentication, authorization, and protection against attacks.</w:t>
-      </w:r>
-    </w:p>
-    <w:p>
-      <w:pPr>
-        <w:jc w:val="both"/>
-        <w:rPr>
-          <w:rFonts w:ascii="Times New Roman" w:hAnsi="Times New Roman" w:cs="Times New Roman"/>
-        </w:rPr>
-      </w:pPr>
-      <w:r>
-        <w:rPr>
-          <w:rFonts w:ascii="Times New Roman" w:hAnsi="Times New Roman" w:cs="Times New Roman"/>
-        </w:rPr>
-        <w:lastRenderedPageBreak/>
         <w:t xml:space="preserve">Constraints related to the application’s </w:t>
       </w:r>
       <w:r>
@@ -6824,85 +6465,7 @@
           <w:sz w:val="20"/>
           <w:szCs w:val="20"/>
         </w:rPr>
-        <w:t xml:space="preserve">&lt; Se </w:t>
-      </w:r>
-      <w:proofErr w:type="spellStart"/>
-      <w:r>
-        <w:rPr>
-          <w:rFonts w:ascii="Times New Roman" w:eastAsia="Times New Roman" w:hAnsi="Times New Roman" w:cs="Times New Roman"/>
-          <w:i/>
-          <w:color w:val="FF0000"/>
-          <w:sz w:val="20"/>
-          <w:szCs w:val="20"/>
-        </w:rPr>
-        <w:t>va</w:t>
-      </w:r>
-      <w:proofErr w:type="spellEnd"/>
-      <w:r>
-        <w:rPr>
-          <w:rFonts w:ascii="Times New Roman" w:eastAsia="Times New Roman" w:hAnsi="Times New Roman" w:cs="Times New Roman"/>
-          <w:i/>
-          <w:color w:val="FF0000"/>
-          <w:sz w:val="20"/>
-          <w:szCs w:val="20"/>
-        </w:rPr>
-        <w:t xml:space="preserve"> </w:t>
-      </w:r>
-      <w:proofErr w:type="spellStart"/>
-      <w:r>
-        <w:rPr>
-          <w:rFonts w:ascii="Times New Roman" w:eastAsia="Times New Roman" w:hAnsi="Times New Roman" w:cs="Times New Roman"/>
-          <w:i/>
-          <w:color w:val="FF0000"/>
-          <w:sz w:val="20"/>
-          <w:szCs w:val="20"/>
-        </w:rPr>
-        <w:t>discuta</w:t>
-      </w:r>
-      <w:proofErr w:type="spellEnd"/>
-      <w:r>
-        <w:rPr>
-          <w:rFonts w:ascii="Times New Roman" w:eastAsia="Times New Roman" w:hAnsi="Times New Roman" w:cs="Times New Roman"/>
-          <w:i/>
-          <w:color w:val="FF0000"/>
-          <w:sz w:val="20"/>
-          <w:szCs w:val="20"/>
-        </w:rPr>
-        <w:t xml:space="preserve"> la </w:t>
-      </w:r>
-      <w:proofErr w:type="spellStart"/>
-      <w:proofErr w:type="gramStart"/>
-      <w:r>
-        <w:rPr>
-          <w:rFonts w:ascii="Times New Roman" w:eastAsia="Times New Roman" w:hAnsi="Times New Roman" w:cs="Times New Roman"/>
-          <w:i/>
-          <w:color w:val="FF0000"/>
-          <w:sz w:val="20"/>
-          <w:szCs w:val="20"/>
-        </w:rPr>
-        <w:t>laborator</w:t>
-      </w:r>
-      <w:proofErr w:type="spellEnd"/>
-      <w:r>
-        <w:rPr>
-          <w:rFonts w:ascii="Times New Roman" w:eastAsia="Times New Roman" w:hAnsi="Times New Roman" w:cs="Times New Roman"/>
-          <w:i/>
-          <w:color w:val="FF0000"/>
-          <w:sz w:val="20"/>
-          <w:szCs w:val="20"/>
-        </w:rPr>
-        <w:t>./</w:t>
-      </w:r>
-      <w:proofErr w:type="gramEnd"/>
-      <w:r>
-        <w:rPr>
-          <w:rFonts w:ascii="Times New Roman" w:eastAsia="Times New Roman" w:hAnsi="Times New Roman" w:cs="Times New Roman"/>
-          <w:i/>
-          <w:color w:val="FF0000"/>
-          <w:sz w:val="20"/>
-          <w:szCs w:val="20"/>
-        </w:rPr>
-        <w:t xml:space="preserve">&gt; </w:t>
+        <w:t xml:space="preserve">&lt; Se va discuta la laborator./&gt; </w:t>
       </w:r>
     </w:p>
     <w:p/>
@@ -6913,6 +6476,7 @@
       <w:bookmarkStart w:id="15" w:name="_heading=h.44sinio" w:colFirst="0" w:colLast="0"/>
       <w:bookmarkEnd w:id="15"/>
       <w:r>
+        <w:lastRenderedPageBreak/>
         <w:t xml:space="preserve">5.1 Testing methods/frameworks </w:t>
       </w:r>
     </w:p>

</xml_diff>